<commit_message>
Revert "Merge branch 'Third-Prototype' of https://github.com/David-Briffa/CIS2207-Assignment into Third-Prototype"
This reverts commit 5bcd32e9e0f10a1bbaf35f5b07aa64b13929b236, reversing
changes made to 59231648c0be305835ca45c02b428dd1b135e6f8.
</commit_message>
<xml_diff>
--- a/Design-Diagrams-And-Misc/CIS2207RequirementsAnalysis.docx
+++ b/Design-Diagrams-And-Misc/CIS2207RequirementsAnalysis.docx
@@ -127,361 +127,683 @@
     </w:p>
     <w:p>
       <w:r>
-        <w:t xml:space="preserve">The client found a prior experience with a pump unnecessarily convoluted, specifically that every client has to use the same interface, and possibly creating confusion when selecting which pump your car </w:t>
+        <w:t>What follows is a breakdown of the</w:t>
+      </w:r>
+      <w:r>
+        <w:t xml:space="preserve"> individual</w:t>
+      </w:r>
+      <w:r>
+        <w:t xml:space="preserve"> interface</w:t>
+      </w:r>
+      <w:r>
+        <w:t xml:space="preserve"> pages</w:t>
+      </w:r>
+      <w:r>
+        <w:t>:</w:t>
+      </w:r>
+    </w:p>
+    <w:p/>
+    <w:p>
+      <w:pPr>
+        <w:pStyle w:val="Subtitle"/>
+      </w:pPr>
+      <w:r>
+        <w:t>Main Pages</w:t>
+      </w:r>
+    </w:p>
+    <w:p>
+      <w:pPr>
+        <w:pStyle w:val="ListParagraph"/>
+        <w:numPr>
+          <w:ilvl w:val="0"/>
+          <w:numId w:val="2"/>
+        </w:numPr>
+      </w:pPr>
+      <w:r>
+        <w:t>Main Menu</w:t>
+      </w:r>
+      <w:r>
+        <w:t xml:space="preserve"> (index.html)</w:t>
+      </w:r>
+    </w:p>
+    <w:p>
+      <w:pPr>
+        <w:pStyle w:val="ListParagraph"/>
+        <w:numPr>
+          <w:ilvl w:val="1"/>
+          <w:numId w:val="2"/>
+        </w:numPr>
+      </w:pPr>
+      <w:r>
+        <w:t>Three buttons: Petrol, Diesel, Manager Console.</w:t>
+      </w:r>
+    </w:p>
+    <w:p>
+      <w:pPr>
+        <w:pStyle w:val="ListParagraph"/>
+        <w:numPr>
+          <w:ilvl w:val="2"/>
+          <w:numId w:val="2"/>
+        </w:numPr>
+      </w:pPr>
+      <w:r>
+        <w:t>Petrol redirects to grade select</w:t>
+      </w:r>
+      <w:r>
+        <w:t xml:space="preserve"> (gradeSelect.html)</w:t>
+      </w:r>
+    </w:p>
+    <w:p>
+      <w:pPr>
+        <w:pStyle w:val="ListParagraph"/>
+        <w:numPr>
+          <w:ilvl w:val="2"/>
+          <w:numId w:val="2"/>
+        </w:numPr>
+      </w:pPr>
+      <w:r>
+        <w:t>Diesel redirects to payment</w:t>
+      </w:r>
+      <w:r>
+        <w:t xml:space="preserve"> (</w:t>
+      </w:r>
+      <w:r>
+        <w:t>fixedDynamicPayment.html</w:t>
+      </w:r>
+      <w:r>
+        <w:t>)</w:t>
+      </w:r>
+    </w:p>
+    <w:p>
+      <w:pPr>
+        <w:pStyle w:val="ListParagraph"/>
+        <w:numPr>
+          <w:ilvl w:val="2"/>
+          <w:numId w:val="2"/>
+        </w:numPr>
+      </w:pPr>
+      <w:r>
+        <w:t>Manager console</w:t>
+      </w:r>
+    </w:p>
+    <w:p>
+      <w:pPr>
+        <w:pStyle w:val="ListParagraph"/>
+        <w:numPr>
+          <w:ilvl w:val="3"/>
+          <w:numId w:val="2"/>
+        </w:numPr>
+      </w:pPr>
+      <w:r>
+        <w:t>Requires login</w:t>
+      </w:r>
+    </w:p>
+    <w:p>
+      <w:pPr>
+        <w:pStyle w:val="ListParagraph"/>
+        <w:numPr>
+          <w:ilvl w:val="0"/>
+          <w:numId w:val="2"/>
+        </w:numPr>
+      </w:pPr>
+      <w:r>
+        <w:t>Manager Console (homeScreen.html)</w:t>
+      </w:r>
+    </w:p>
+    <w:p>
+      <w:pPr>
+        <w:pStyle w:val="ListParagraph"/>
+        <w:numPr>
+          <w:ilvl w:val="1"/>
+          <w:numId w:val="2"/>
+        </w:numPr>
+      </w:pPr>
+      <w:r>
+        <w:t>Two buttons: transactions, set fuel price</w:t>
+      </w:r>
+    </w:p>
+    <w:p>
+      <w:pPr>
+        <w:pStyle w:val="ListParagraph"/>
+        <w:numPr>
+          <w:ilvl w:val="2"/>
+          <w:numId w:val="2"/>
+        </w:numPr>
+      </w:pPr>
+      <w:r>
+        <w:t>Displays a history log for all transactions (viewTransactions.html)</w:t>
+      </w:r>
+    </w:p>
+    <w:p>
+      <w:pPr>
+        <w:pStyle w:val="ListParagraph"/>
+        <w:numPr>
+          <w:ilvl w:val="2"/>
+          <w:numId w:val="2"/>
+        </w:numPr>
+      </w:pPr>
+      <w:r>
+        <w:t>Set fuel price asks which type of fuel is to be changed (fuelType.html)</w:t>
+      </w:r>
+    </w:p>
+    <w:p>
+      <w:pPr>
+        <w:pStyle w:val="ListParagraph"/>
+        <w:numPr>
+          <w:ilvl w:val="3"/>
+          <w:numId w:val="2"/>
+        </w:numPr>
+      </w:pPr>
+      <w:r>
+        <w:t>Petrol asks which grade (typeOfPetrol.html)</w:t>
+      </w:r>
+    </w:p>
+    <w:p>
+      <w:pPr>
+        <w:pStyle w:val="ListParagraph"/>
+        <w:numPr>
+          <w:ilvl w:val="4"/>
+          <w:numId w:val="2"/>
+        </w:numPr>
+      </w:pPr>
+      <w:r>
+        <w:t>Selected grade redirects to keypad (changeFuelPrice.html)</w:t>
+      </w:r>
+    </w:p>
+    <w:p>
+      <w:pPr>
+        <w:pStyle w:val="ListParagraph"/>
+        <w:numPr>
+          <w:ilvl w:val="3"/>
+          <w:numId w:val="2"/>
+        </w:numPr>
+      </w:pPr>
+      <w:r>
+        <w:t>Diesel redirects to keypad (changeFuelPrice.html)</w:t>
+      </w:r>
+    </w:p>
+    <w:p>
+      <w:pPr>
+        <w:pStyle w:val="ListParagraph"/>
+        <w:numPr>
+          <w:ilvl w:val="2"/>
+          <w:numId w:val="2"/>
+        </w:numPr>
+      </w:pPr>
+      <w:r>
+        <w:t>Changing fuel price is done through a keypad, pressing enter saves the changes</w:t>
+      </w:r>
+      <w:r>
+        <w:t xml:space="preserve"> (successChangedFuelPrice.html)</w:t>
+      </w:r>
+      <w:r>
+        <w:br/>
+      </w:r>
+      <w:r>
+        <w:br/>
+      </w:r>
+      <w:r>
+        <w:br/>
+      </w:r>
+    </w:p>
+    <w:p>
+      <w:pPr>
+        <w:pStyle w:val="ListParagraph"/>
+        <w:numPr>
+          <w:ilvl w:val="0"/>
+          <w:numId w:val="2"/>
+        </w:numPr>
+      </w:pPr>
+      <w:r>
+        <w:lastRenderedPageBreak/>
+        <w:t xml:space="preserve">Upon fuel being selected, </w:t>
+      </w:r>
+      <w:r>
+        <w:t>the interface asks is a user wishes to buy a set amount of gas, or a dynamic amount</w:t>
+      </w:r>
+      <w:r>
+        <w:t xml:space="preserve"> (</w:t>
+      </w:r>
+      <w:r>
+        <w:t>fixedDynamicPayment.html</w:t>
+      </w:r>
+      <w:r>
+        <w:t>)</w:t>
+      </w:r>
+    </w:p>
+    <w:p>
+      <w:pPr>
+        <w:pStyle w:val="ListParagraph"/>
+        <w:numPr>
+          <w:ilvl w:val="1"/>
+          <w:numId w:val="2"/>
+        </w:numPr>
+      </w:pPr>
+      <w:r>
+        <w:t xml:space="preserve">Set </w:t>
+      </w:r>
+      <w:r>
+        <w:t>amount asks is if the user wants to pay by card or cash (paymentInterface.html)</w:t>
+      </w:r>
+    </w:p>
+    <w:p>
+      <w:pPr>
+        <w:pStyle w:val="ListParagraph"/>
+        <w:numPr>
+          <w:ilvl w:val="2"/>
+          <w:numId w:val="2"/>
+        </w:numPr>
+      </w:pPr>
+      <w:r>
+        <w:t>If the user wishes to pay by card, they are redirected to the card interface after selecting their amount</w:t>
+      </w:r>
+      <w:r>
+        <w:t xml:space="preserve"> (creditCard.html)</w:t>
+      </w:r>
+    </w:p>
+    <w:p>
+      <w:pPr>
+        <w:pStyle w:val="ListParagraph"/>
+        <w:numPr>
+          <w:ilvl w:val="2"/>
+          <w:numId w:val="2"/>
+        </w:numPr>
+      </w:pPr>
+      <w:r>
+        <w:t xml:space="preserve">If the user wishes to pay by cash, they are instructed to </w:t>
+      </w:r>
+      <w:r>
+        <w:t>select</w:t>
+      </w:r>
+      <w:r>
+        <w:t xml:space="preserve"> </w:t>
+      </w:r>
+      <w:r>
+        <w:t>amount (cash.html)</w:t>
+      </w:r>
+    </w:p>
+    <w:p>
+      <w:pPr>
+        <w:pStyle w:val="ListParagraph"/>
+        <w:numPr>
+          <w:ilvl w:val="3"/>
+          <w:numId w:val="2"/>
+        </w:numPr>
+      </w:pPr>
+      <w:r>
+        <w:t>Asks the user to insert money following selection</w:t>
+      </w:r>
+    </w:p>
+    <w:p>
+      <w:pPr>
+        <w:pStyle w:val="ListParagraph"/>
+        <w:numPr>
+          <w:ilvl w:val="1"/>
+          <w:numId w:val="2"/>
+        </w:numPr>
+      </w:pPr>
+      <w:r>
+        <w:t>Dynamic amount</w:t>
+      </w:r>
+      <w:r>
+        <w:t xml:space="preserve"> </w:t>
+      </w:r>
+    </w:p>
+    <w:p>
+      <w:pPr>
+        <w:pStyle w:val="ListParagraph"/>
+        <w:numPr>
+          <w:ilvl w:val="2"/>
+          <w:numId w:val="2"/>
+        </w:numPr>
+      </w:pPr>
+      <w:r>
+        <w:t>Choosing this option redirects to the card interface</w:t>
+      </w:r>
+      <w:r>
+        <w:t xml:space="preserve"> (creditCard.html)</w:t>
+      </w:r>
+      <w:r>
+        <w:t xml:space="preserve">, following verification, the user </w:t>
       </w:r>
       <w:proofErr w:type="gramStart"/>
       <w:r>
-        <w:t>is stationed</w:t>
+        <w:t>is directed</w:t>
       </w:r>
       <w:proofErr w:type="gramEnd"/>
       <w:r>
-        <w:t xml:space="preserve"> at. It was thus the team’s objective to design an interface that would be implemented alongside every pump, and providing each individual customer with their own local interface. In a real-life scenario, all these pumps </w:t>
-      </w:r>
-      <w:proofErr w:type="gramStart"/>
-      <w:r>
-        <w:t>would be connected</w:t>
-      </w:r>
-      <w:proofErr w:type="gramEnd"/>
-      <w:r>
-        <w:t xml:space="preserve"> to a central database</w:t>
-      </w:r>
-      <w:r>
-        <w:t xml:space="preserve">, allowing for easy price manipulation by management, and for all transactions happening on multiple machines to direct all of the data towards the database. </w:t>
-      </w:r>
-      <w:r>
-        <w:tab/>
-      </w:r>
-    </w:p>
-    <w:p>
-      <w:r>
-        <w:t>What follows is a breakdown of the</w:t>
-      </w:r>
-      <w:r>
-        <w:t xml:space="preserve"> individual</w:t>
-      </w:r>
-      <w:r>
-        <w:t xml:space="preserve"> interface</w:t>
-      </w:r>
-      <w:r>
-        <w:t xml:space="preserve"> pages</w:t>
-      </w:r>
-      <w:r>
-        <w:t>:</w:t>
-      </w:r>
-    </w:p>
-    <w:p/>
-    <w:p/>
-    <w:p/>
-    <w:p/>
-    <w:p/>
-    <w:p/>
-    <w:p/>
-    <w:p/>
-    <w:p/>
-    <w:p/>
-    <w:p>
-      <w:pPr>
-        <w:pStyle w:val="Subtitle"/>
-      </w:pPr>
-      <w:r>
-        <w:lastRenderedPageBreak/>
-        <w:t>Main Pages</w:t>
-      </w:r>
-    </w:p>
-    <w:p>
-      <w:pPr>
-        <w:rPr>
-          <w:u w:val="single"/>
-        </w:rPr>
-      </w:pPr>
-      <w:r>
-        <w:rPr>
-          <w:u w:val="single"/>
-        </w:rPr>
-        <w:t>Main Menu</w:t>
-      </w:r>
-      <w:r>
-        <w:rPr>
-          <w:u w:val="single"/>
-        </w:rPr>
-        <w:t xml:space="preserve"> (index.html)</w:t>
-      </w:r>
-    </w:p>
-    <w:p>
-      <w:r>
-        <w:t xml:space="preserve">Main menu hosts three buttons labelled petrol, diesel and manager console. Sticking with our objective of achieving a minimalistic design, the team opted to allow users to control every aspect of the system with buttons. This choice minimizes the risk of potential errors or bugs as the user </w:t>
-      </w:r>
-      <w:proofErr w:type="gramStart"/>
-      <w:r>
-        <w:t>is forced</w:t>
-      </w:r>
-      <w:proofErr w:type="gramEnd"/>
-      <w:r>
-        <w:t xml:space="preserve"> into selecting from pre-defined options. Pressing ‘Diesel’ directs users to selecting a fuelling method. Pressing the ‘Petrol’ button then asks the user to select a grade, before also asking for a fuelling method. Manager Console demands a pin, which is ‘1234’, before granting access.</w:t>
-      </w:r>
-    </w:p>
-    <w:p>
-      <w:pPr>
-        <w:ind w:left="360"/>
-      </w:pPr>
-    </w:p>
-    <w:p>
-      <w:pPr>
-        <w:rPr>
-          <w:u w:val="single"/>
-        </w:rPr>
-      </w:pPr>
-      <w:r>
-        <w:rPr>
-          <w:u w:val="single"/>
-        </w:rPr>
-        <w:t>Manager Console (homeScreen.html)</w:t>
-      </w:r>
-    </w:p>
-    <w:p>
-      <w:r>
-        <w:t xml:space="preserve">The Manager console presents the user with two buttons, transactions </w:t>
-      </w:r>
-      <w:r>
-        <w:t xml:space="preserve">or set fuel price. Transactions (viewTransactions.html) </w:t>
-      </w:r>
-      <w:r>
-        <w:t>allows the manager to view the most recent transactions, displaying values such as the cost, date, and the type and amount of fuel purchased</w:t>
-      </w:r>
-      <w:r>
-        <w:t xml:space="preserve">. Pressing the </w:t>
-      </w:r>
-      <w:proofErr w:type="gramStart"/>
-      <w:r>
-        <w:t>set fuel price buttons</w:t>
-      </w:r>
-      <w:proofErr w:type="gramEnd"/>
-      <w:r>
-        <w:t xml:space="preserve"> asks the manager which type of fuel they wish to change (fuelType.html). Petrol further queries about the grade in question (typeOfPetrol.html). Once the selection is complete, both options redirect to the keypad (changeFuelPrice.html). The use of a keypad again limits possible input errors, and upon </w:t>
-      </w:r>
-      <w:proofErr w:type="gramStart"/>
-      <w:r>
-        <w:t>completion</w:t>
-      </w:r>
-      <w:proofErr w:type="gramEnd"/>
-      <w:r>
-        <w:t xml:space="preserve"> the manager is directed to a confirmation page (successChangedFuelPrice.html), before this page automatically routes back to the manager main menu. </w:t>
-      </w:r>
-    </w:p>
-    <w:p/>
-    <w:p>
-      <w:pPr>
-        <w:rPr>
-          <w:u w:val="single"/>
-        </w:rPr>
-      </w:pPr>
-      <w:r>
-        <w:rPr>
-          <w:u w:val="single"/>
-        </w:rPr>
-        <w:t>Fuelling type selection (fixedDynamicPayment.html)</w:t>
-      </w:r>
-    </w:p>
-    <w:p>
-      <w:r>
-        <w:t xml:space="preserve">The client requested that users be able to purchase fuel in one of two ways: The first option is to pay for a fixed amount of gas by cash or card, while the second option allows users to swipe their card and pump as much fuel as required. Researching the topic it </w:t>
-      </w:r>
-      <w:proofErr w:type="gramStart"/>
-      <w:r>
-        <w:t>was discovered</w:t>
-      </w:r>
-      <w:proofErr w:type="gramEnd"/>
-      <w:r>
-        <w:t xml:space="preserve"> that in gas stations that implement the latter system, the maximum value of such a transactions is 125-175eu in order to avoid taxation. It was thus decided that the system should mirror its real life equivalent and as </w:t>
-      </w:r>
-      <w:proofErr w:type="gramStart"/>
-      <w:r>
-        <w:t>such</w:t>
-      </w:r>
-      <w:proofErr w:type="gramEnd"/>
-      <w:r>
-        <w:t xml:space="preserve"> the cap on our dynamic transactions is 120eu.</w:t>
-      </w:r>
-    </w:p>
-    <w:p>
-      <w:r>
-        <w:t xml:space="preserve">Selecting fixed amount directs to a page where the user </w:t>
-      </w:r>
-      <w:proofErr w:type="gramStart"/>
-      <w:r>
-        <w:t>is asked</w:t>
-      </w:r>
-      <w:proofErr w:type="gramEnd"/>
-      <w:r>
-        <w:t xml:space="preserve"> whether they wish to pay by cash or card (paymentInterface.html). Selecting either option directs the user to the money interface (cash.html). Selecting dynamic directs the user to the card interface (creditCard.html).</w:t>
-      </w:r>
-    </w:p>
-    <w:p/>
-    <w:p>
-      <w:pPr>
-        <w:rPr>
-          <w:u w:val="single"/>
-        </w:rPr>
-      </w:pPr>
-      <w:r>
-        <w:rPr>
-          <w:u w:val="single"/>
-        </w:rPr>
-        <w:t>Cash Interface (cash.html)</w:t>
-      </w:r>
-    </w:p>
-    <w:p>
-      <w:r>
-        <w:t>This interface prese</w:t>
-      </w:r>
-      <w:r>
-        <w:t>nts the user with four buttons represented by</w:t>
-      </w:r>
-      <w:r>
-        <w:t xml:space="preserve"> 5, 10, 20 and 50eu</w:t>
-      </w:r>
-      <w:r>
-        <w:t xml:space="preserve"> notes respectively. The user may press these buttons repeatedly, increasing the total amount they wish to purchase, which </w:t>
-      </w:r>
-      <w:proofErr w:type="gramStart"/>
-      <w:r>
-        <w:t>is displayed</w:t>
-      </w:r>
-      <w:proofErr w:type="gramEnd"/>
-      <w:r>
-        <w:t xml:space="preserve"> below. After at least one button is pressed, a ‘continue’ button becomes available. If the user wished to pay by cash, this represents the user inserting the bills, and will direct to the pumping interface (fuelDisplay.html). If the user wished to pay by card, pressing continue will direct the user to the card interface.</w:t>
-      </w:r>
-      <w:r>
-        <w:t xml:space="preserve"> Cash transactions are limitless.</w:t>
-      </w:r>
-    </w:p>
-    <w:p/>
-    <w:p/>
-    <w:p>
-      <w:pPr>
-        <w:rPr>
-          <w:u w:val="single"/>
-        </w:rPr>
-      </w:pPr>
-      <w:r>
-        <w:rPr>
-          <w:u w:val="single"/>
-        </w:rPr>
-        <w:lastRenderedPageBreak/>
-        <w:t>Credit Card Interface (creditCard.html)</w:t>
-      </w:r>
-    </w:p>
-    <w:p>
-      <w:r>
-        <w:t xml:space="preserve">If the user chooses </w:t>
-      </w:r>
-      <w:r>
-        <w:t xml:space="preserve">Dynamic </w:t>
-      </w:r>
-      <w:r>
-        <w:t xml:space="preserve">in the appropriate page or elects to pay by card, they </w:t>
-      </w:r>
-      <w:proofErr w:type="gramStart"/>
-      <w:r>
-        <w:t>are directed</w:t>
-      </w:r>
-      <w:proofErr w:type="gramEnd"/>
-      <w:r>
-        <w:t xml:space="preserve"> to this interface. The user may swipe their card, represented by a button, and other buttons represent what can happen upon card swipe. Decline allows the user to swipe again, while Accept directs users to the pumping interface. </w:t>
-      </w:r>
-      <w:r>
-        <w:t>As was mentioned previously, if the</w:t>
-      </w:r>
-      <w:r>
-        <w:t xml:space="preserve"> user wishes to use the dynamic </w:t>
-      </w:r>
-      <w:r>
-        <w:t>payment feature, their transaction will be a maximum of 120eu.</w:t>
-      </w:r>
-    </w:p>
-    <w:p/>
-    <w:p>
-      <w:pPr>
-        <w:rPr>
-          <w:u w:val="single"/>
-        </w:rPr>
-      </w:pPr>
-      <w:r>
-        <w:rPr>
-          <w:u w:val="single"/>
-        </w:rPr>
+        <w:t xml:space="preserve"> to the fuelling interface, where they can pump any amount up to 120eu. Once the user pumps the amount desired, the card is charged for that amount</w:t>
+      </w:r>
+    </w:p>
+    <w:p>
+      <w:pPr>
+        <w:pStyle w:val="ListParagraph"/>
+        <w:numPr>
+          <w:ilvl w:val="0"/>
+          <w:numId w:val="2"/>
+        </w:numPr>
+      </w:pPr>
+      <w:r>
+        <w:t>Interface to input money</w:t>
+      </w:r>
+      <w:r>
+        <w:t xml:space="preserve"> (cash.html)</w:t>
+      </w:r>
+    </w:p>
+    <w:p>
+      <w:pPr>
+        <w:pStyle w:val="ListParagraph"/>
+        <w:numPr>
+          <w:ilvl w:val="1"/>
+          <w:numId w:val="2"/>
+        </w:numPr>
+      </w:pPr>
+      <w:r>
+        <w:t>Four</w:t>
+      </w:r>
+      <w:r>
+        <w:t xml:space="preserve"> buttons: </w:t>
+      </w:r>
+      <w:r>
+        <w:t>“</w:t>
+      </w:r>
+      <w:r>
+        <w:t xml:space="preserve">5eu , </w:t>
+      </w:r>
+      <w:r>
+        <w:t>10</w:t>
+      </w:r>
+      <w:r>
+        <w:t>eu</w:t>
+      </w:r>
+      <w:r>
+        <w:t>,</w:t>
+      </w:r>
+      <w:r>
+        <w:t xml:space="preserve"> </w:t>
+      </w:r>
+      <w:r>
+        <w:t>20</w:t>
+      </w:r>
+      <w:r>
+        <w:t xml:space="preserve">eu, </w:t>
+      </w:r>
+      <w:r>
+        <w:t>50</w:t>
+      </w:r>
+      <w:r>
+        <w:t>eu</w:t>
+      </w:r>
+      <w:r>
+        <w:t>”</w:t>
+      </w:r>
+      <w:r>
+        <w:t xml:space="preserve"> </w:t>
+      </w:r>
+    </w:p>
+    <w:p>
+      <w:pPr>
+        <w:pStyle w:val="ListParagraph"/>
+        <w:numPr>
+          <w:ilvl w:val="2"/>
+          <w:numId w:val="2"/>
+        </w:numPr>
+      </w:pPr>
+      <w:r>
+        <w:t>Buttons</w:t>
+      </w:r>
+      <w:r>
+        <w:t xml:space="preserve"> are </w:t>
+      </w:r>
+      <w:r>
+        <w:t xml:space="preserve">able to be </w:t>
+      </w:r>
+      <w:r>
+        <w:t>selected repeatedly, with a total amount displayed at the bottom</w:t>
+      </w:r>
+      <w:r>
+        <w:t xml:space="preserve"> </w:t>
+      </w:r>
+    </w:p>
+    <w:p>
+      <w:pPr>
+        <w:pStyle w:val="ListParagraph"/>
+        <w:numPr>
+          <w:ilvl w:val="2"/>
+          <w:numId w:val="2"/>
+        </w:numPr>
+      </w:pPr>
+      <w:r>
+        <w:t xml:space="preserve">Buttons should be the bills </w:t>
+      </w:r>
+      <w:r>
+        <w:t>themselves for usability points.</w:t>
+      </w:r>
+      <w:r>
+        <w:t xml:space="preserve"> </w:t>
+      </w:r>
+    </w:p>
+    <w:p>
+      <w:pPr>
+        <w:pStyle w:val="ListParagraph"/>
+        <w:numPr>
+          <w:ilvl w:val="2"/>
+          <w:numId w:val="2"/>
+        </w:numPr>
+      </w:pPr>
+      <w:r>
+        <w:t xml:space="preserve">No limit </w:t>
+      </w:r>
+      <w:r>
+        <w:t>on cash transactions.</w:t>
+      </w:r>
+    </w:p>
+    <w:p>
+      <w:pPr>
+        <w:pStyle w:val="ListParagraph"/>
+        <w:numPr>
+          <w:ilvl w:val="2"/>
+          <w:numId w:val="2"/>
+        </w:numPr>
+      </w:pPr>
+      <w:r>
+        <w:t>Card transactions cap at 120eu (real life systems do this to avoid taxes)</w:t>
+      </w:r>
+    </w:p>
+    <w:p>
+      <w:pPr>
+        <w:pStyle w:val="ListParagraph"/>
+        <w:numPr>
+          <w:ilvl w:val="1"/>
+          <w:numId w:val="2"/>
+        </w:numPr>
+      </w:pPr>
+      <w:r>
+        <w:t>Undo last increment button</w:t>
+      </w:r>
+    </w:p>
+    <w:p>
+      <w:pPr>
+        <w:pStyle w:val="ListParagraph"/>
+        <w:numPr>
+          <w:ilvl w:val="1"/>
+          <w:numId w:val="2"/>
+        </w:numPr>
+      </w:pPr>
+      <w:r>
+        <w:t>Must display how much the selected amount of cash is worth in fuel</w:t>
+      </w:r>
+    </w:p>
+    <w:p>
+      <w:pPr>
+        <w:pStyle w:val="ListParagraph"/>
+        <w:numPr>
+          <w:ilvl w:val="0"/>
+          <w:numId w:val="2"/>
+        </w:numPr>
+      </w:pPr>
+      <w:r>
+        <w:t>Credit Card System</w:t>
+      </w:r>
+      <w:r>
+        <w:t xml:space="preserve"> (creditCard.html)</w:t>
+      </w:r>
+    </w:p>
+    <w:p>
+      <w:pPr>
+        <w:pStyle w:val="ListParagraph"/>
+        <w:numPr>
+          <w:ilvl w:val="1"/>
+          <w:numId w:val="2"/>
+        </w:numPr>
+      </w:pPr>
+      <w:r>
+        <w:t>Card must be swiped in order to proceed</w:t>
+      </w:r>
+    </w:p>
+    <w:p>
+      <w:pPr>
+        <w:pStyle w:val="ListParagraph"/>
+        <w:numPr>
+          <w:ilvl w:val="1"/>
+          <w:numId w:val="2"/>
+        </w:numPr>
+      </w:pPr>
+      <w:r>
+        <w:t>Buttons simulating card being accepted or denied</w:t>
+      </w:r>
+    </w:p>
+    <w:p>
+      <w:pPr>
+        <w:pStyle w:val="ListParagraph"/>
+        <w:numPr>
+          <w:ilvl w:val="1"/>
+          <w:numId w:val="2"/>
+        </w:numPr>
+      </w:pPr>
+      <w:r>
+        <w:t>If this page was directed to through the dynamic payment page, allows user to fuel any amount up to 120eu</w:t>
+      </w:r>
+    </w:p>
+    <w:p>
+      <w:pPr>
+        <w:pStyle w:val="ListParagraph"/>
+        <w:numPr>
+          <w:ilvl w:val="0"/>
+          <w:numId w:val="2"/>
+        </w:numPr>
+      </w:pPr>
+      <w:r>
         <w:t>Fuelling interface (fuelDisplay.html)</w:t>
       </w:r>
     </w:p>
     <w:p>
-      <w:r>
-        <w:t xml:space="preserve">Once everything </w:t>
-      </w:r>
-      <w:proofErr w:type="gramStart"/>
-      <w:r>
-        <w:t>is selected</w:t>
-      </w:r>
-      <w:proofErr w:type="gramEnd"/>
-      <w:r>
-        <w:t xml:space="preserve"> and payment processed, the user is directed to an interface displaying real time values. The top value represents the transaction maximum, such as the amount of cash the user has inserted or paid for by card. The second value represents how much of the money </w:t>
-      </w:r>
-      <w:proofErr w:type="gramStart"/>
-      <w:r>
-        <w:t>has been pumped</w:t>
-      </w:r>
-      <w:proofErr w:type="gramEnd"/>
-      <w:r>
-        <w:t xml:space="preserve"> so far, with the value below it displaying the amount of fuel in litres.  The bottom value represents the current value of fuel per litre in euro. Complementing this display is a progress bar that shows how much of the fuel </w:t>
-      </w:r>
-      <w:proofErr w:type="gramStart"/>
-      <w:r>
-        <w:t>has been pumped</w:t>
-      </w:r>
-      <w:proofErr w:type="gramEnd"/>
-      <w:r>
-        <w:t xml:space="preserve">. If the user selected fixed amount, once they begin pumping, they </w:t>
-      </w:r>
-      <w:proofErr w:type="gramStart"/>
-      <w:r>
-        <w:t>are locked in</w:t>
-      </w:r>
-      <w:proofErr w:type="gramEnd"/>
-      <w:r>
-        <w:t xml:space="preserve"> and must complete the transaction, with a button only appearing once the progress bar is full. Users who selected dynamic pumping may pump as much as desired, with a button appearin</w:t>
-      </w:r>
-      <w:r>
-        <w:t xml:space="preserve">g as soon as they pump anything. This button </w:t>
-      </w:r>
-      <w:proofErr w:type="gramStart"/>
-      <w:r>
-        <w:t>may be used</w:t>
-      </w:r>
-      <w:proofErr w:type="gramEnd"/>
-      <w:r>
-        <w:t xml:space="preserve"> to complete the transaction, leading to the final page (transaction.html).</w:t>
-      </w:r>
-    </w:p>
-    <w:p>
+      <w:pPr>
+        <w:pStyle w:val="ListParagraph"/>
+        <w:numPr>
+          <w:ilvl w:val="1"/>
+          <w:numId w:val="2"/>
+        </w:numPr>
+      </w:pPr>
+      <w:r>
+        <w:t>Displays real time values for fuel being pumped:</w:t>
+      </w:r>
+    </w:p>
+    <w:p>
+      <w:pPr>
+        <w:pStyle w:val="ListParagraph"/>
+        <w:numPr>
+          <w:ilvl w:val="2"/>
+          <w:numId w:val="2"/>
+        </w:numPr>
+      </w:pPr>
+      <w:r>
+        <w:t>Value per litre</w:t>
+      </w:r>
+    </w:p>
+    <w:p>
+      <w:pPr>
+        <w:pStyle w:val="ListParagraph"/>
+        <w:numPr>
+          <w:ilvl w:val="2"/>
+          <w:numId w:val="2"/>
+        </w:numPr>
+      </w:pPr>
+      <w:r>
+        <w:t>Current value</w:t>
+      </w:r>
+    </w:p>
+    <w:p>
+      <w:pPr>
+        <w:pStyle w:val="ListParagraph"/>
+        <w:numPr>
+          <w:ilvl w:val="2"/>
+          <w:numId w:val="2"/>
+        </w:numPr>
+      </w:pPr>
+      <w:r>
+        <w:t>How much of the transaction has been pumped so far</w:t>
+      </w:r>
+    </w:p>
+    <w:p>
+      <w:pPr>
+        <w:pStyle w:val="ListParagraph"/>
+        <w:numPr>
+          <w:ilvl w:val="2"/>
+          <w:numId w:val="2"/>
+        </w:numPr>
+      </w:pPr>
+      <w:r>
+        <w:t>Total sale(max)</w:t>
+      </w:r>
+    </w:p>
+    <w:p>
+      <w:pPr>
+        <w:pStyle w:val="ListParagraph"/>
+        <w:numPr>
+          <w:ilvl w:val="0"/>
+          <w:numId w:val="2"/>
+        </w:numPr>
+      </w:pPr>
       <w:r>
         <w:t>Transaction data (transaction.html)</w:t>
       </w:r>
     </w:p>
     <w:p>
+      <w:pPr>
+        <w:pStyle w:val="ListParagraph"/>
+        <w:numPr>
+          <w:ilvl w:val="1"/>
+          <w:numId w:val="2"/>
+        </w:numPr>
+      </w:pPr>
       <w:r>
         <w:t>Displays the transaction details</w:t>
       </w:r>
-      <w:r>
-        <w:t xml:space="preserve"> and </w:t>
-      </w:r>
-      <w:r>
-        <w:t xml:space="preserve">a farewell message. If the user paid by card, it informs them that their card has been charged.  Pressing the main menu button clears the prior selections. </w:t>
-      </w:r>
-    </w:p>
-    <w:p>
-      <w:pPr>
-        <w:pStyle w:val="ListParagraph"/>
-        <w:ind w:left="1440"/>
-      </w:pPr>
+    </w:p>
+    <w:p>
+      <w:pPr>
+        <w:pStyle w:val="ListParagraph"/>
+        <w:numPr>
+          <w:ilvl w:val="2"/>
+          <w:numId w:val="2"/>
+        </w:numPr>
+      </w:pPr>
+      <w:r>
+        <w:t>Charge card message to simulate that the card has been charged</w:t>
+      </w:r>
+    </w:p>
+    <w:p>
+      <w:pPr>
+        <w:pStyle w:val="ListParagraph"/>
+        <w:numPr>
+          <w:ilvl w:val="1"/>
+          <w:numId w:val="2"/>
+        </w:numPr>
+      </w:pPr>
+      <w:r>
+        <w:t>Redirects to main menu after ~10 sec</w:t>
+      </w:r>
       <w:r>
         <w:br/>
       </w:r>
@@ -512,78 +834,6 @@
       <w:r>
         <w:br/>
       </w:r>
-    </w:p>
-    <w:p>
-      <w:pPr>
-        <w:pStyle w:val="ListParagraph"/>
-        <w:ind w:left="1440"/>
-      </w:pPr>
-    </w:p>
-    <w:p>
-      <w:pPr>
-        <w:pStyle w:val="ListParagraph"/>
-        <w:ind w:left="1440"/>
-      </w:pPr>
-    </w:p>
-    <w:p>
-      <w:pPr>
-        <w:pStyle w:val="ListParagraph"/>
-        <w:ind w:left="1440"/>
-      </w:pPr>
-    </w:p>
-    <w:p>
-      <w:pPr>
-        <w:pStyle w:val="ListParagraph"/>
-        <w:ind w:left="1440"/>
-      </w:pPr>
-    </w:p>
-    <w:p>
-      <w:pPr>
-        <w:pStyle w:val="ListParagraph"/>
-        <w:ind w:left="1440"/>
-      </w:pPr>
-    </w:p>
-    <w:p>
-      <w:pPr>
-        <w:pStyle w:val="ListParagraph"/>
-        <w:ind w:left="1440"/>
-      </w:pPr>
-    </w:p>
-    <w:p>
-      <w:pPr>
-        <w:pStyle w:val="ListParagraph"/>
-        <w:ind w:left="1440"/>
-      </w:pPr>
-    </w:p>
-    <w:p>
-      <w:pPr>
-        <w:pStyle w:val="ListParagraph"/>
-        <w:ind w:left="1440"/>
-      </w:pPr>
-    </w:p>
-    <w:p>
-      <w:pPr>
-        <w:pStyle w:val="ListParagraph"/>
-        <w:ind w:left="1440"/>
-      </w:pPr>
-    </w:p>
-    <w:p>
-      <w:pPr>
-        <w:pStyle w:val="ListParagraph"/>
-        <w:ind w:left="1440"/>
-      </w:pPr>
-    </w:p>
-    <w:p>
-      <w:pPr>
-        <w:pStyle w:val="ListParagraph"/>
-        <w:ind w:left="1440"/>
-      </w:pPr>
-    </w:p>
-    <w:p>
-      <w:pPr>
-        <w:pStyle w:val="ListParagraph"/>
-        <w:ind w:left="1440"/>
-      </w:pPr>
     </w:p>
     <w:p>
       <w:pPr>
@@ -709,8 +959,6 @@
       <w:r>
         <w:t xml:space="preserve">Handling of user errors does not reset entire transaction </w:t>
       </w:r>
-      <w:bookmarkStart w:id="0" w:name="_GoBack"/>
-      <w:bookmarkEnd w:id="0"/>
     </w:p>
     <w:p>
       <w:pPr>
@@ -1092,6 +1340,8 @@
       <w:r>
         <w:t>-Simple Design</w:t>
       </w:r>
+      <w:bookmarkStart w:id="0" w:name="_GoBack"/>
+      <w:bookmarkEnd w:id="0"/>
     </w:p>
     <w:p>
       <w:r>
@@ -1575,7 +1825,7 @@
   <w:abstractNum w:abstractNumId="1" w15:restartNumberingAfterBreak="0">
     <w:nsid w:val="569D1CB0"/>
     <w:multiLevelType w:val="hybridMultilevel"/>
-    <w:tmpl w:val="14E29142"/>
+    <w:tmpl w:val="76400486"/>
     <w:lvl w:ilvl="0" w:tplc="08090001">
       <w:start w:val="1"/>
       <w:numFmt w:val="bullet"/>

</xml_diff>

<commit_message>
Revert "Revert "Merge branch 'Third-Prototype' of https://github.com/David-Briffa/CIS2207-Assignment into Third-Prototype""
This reverts commit a6e686c47374df046548d71c2c020777bfa8db25.
</commit_message>
<xml_diff>
--- a/Design-Diagrams-And-Misc/CIS2207RequirementsAnalysis.docx
+++ b/Design-Diagrams-And-Misc/CIS2207RequirementsAnalysis.docx
@@ -127,6 +127,33 @@
     </w:p>
     <w:p>
       <w:r>
+        <w:t xml:space="preserve">The client found a prior experience with a pump unnecessarily convoluted, specifically that every client has to use the same interface, and possibly creating confusion when selecting which pump your car </w:t>
+      </w:r>
+      <w:proofErr w:type="gramStart"/>
+      <w:r>
+        <w:t>is stationed</w:t>
+      </w:r>
+      <w:proofErr w:type="gramEnd"/>
+      <w:r>
+        <w:t xml:space="preserve"> at. It was thus the team’s objective to design an interface that would be implemented alongside every pump, and providing each individual customer with their own local interface. In a real-life scenario, all these pumps </w:t>
+      </w:r>
+      <w:proofErr w:type="gramStart"/>
+      <w:r>
+        <w:t>would be connected</w:t>
+      </w:r>
+      <w:proofErr w:type="gramEnd"/>
+      <w:r>
+        <w:t xml:space="preserve"> to a central database</w:t>
+      </w:r>
+      <w:r>
+        <w:t xml:space="preserve">, allowing for easy price manipulation by management, and for all transactions happening on multiple machines to direct all of the data towards the database. </w:t>
+      </w:r>
+      <w:r>
+        <w:tab/>
+      </w:r>
+    </w:p>
+    <w:p>
+      <w:r>
         <w:t>What follows is a breakdown of the</w:t>
       </w:r>
       <w:r>
@@ -143,12 +170,428 @@
       </w:r>
     </w:p>
     <w:p/>
+    <w:p/>
+    <w:p/>
+    <w:p/>
+    <w:p/>
+    <w:p/>
+    <w:p/>
+    <w:p/>
+    <w:p/>
+    <w:p/>
     <w:p>
       <w:pPr>
         <w:pStyle w:val="Subtitle"/>
       </w:pPr>
       <w:r>
+        <w:lastRenderedPageBreak/>
         <w:t>Main Pages</w:t>
+      </w:r>
+    </w:p>
+    <w:p>
+      <w:pPr>
+        <w:rPr>
+          <w:u w:val="single"/>
+        </w:rPr>
+      </w:pPr>
+      <w:r>
+        <w:rPr>
+          <w:u w:val="single"/>
+        </w:rPr>
+        <w:t>Main Menu</w:t>
+      </w:r>
+      <w:r>
+        <w:rPr>
+          <w:u w:val="single"/>
+        </w:rPr>
+        <w:t xml:space="preserve"> (index.html)</w:t>
+      </w:r>
+    </w:p>
+    <w:p>
+      <w:r>
+        <w:t xml:space="preserve">Main menu hosts three buttons labelled petrol, diesel and manager console. Sticking with our objective of achieving a minimalistic design, the team opted to allow users to control every aspect of the system with buttons. This choice minimizes the risk of potential errors or bugs as the user </w:t>
+      </w:r>
+      <w:proofErr w:type="gramStart"/>
+      <w:r>
+        <w:t>is forced</w:t>
+      </w:r>
+      <w:proofErr w:type="gramEnd"/>
+      <w:r>
+        <w:t xml:space="preserve"> into selecting from pre-defined options. Pressing ‘Diesel’ directs users to selecting a fuelling method. Pressing the ‘Petrol’ button then asks the user to select a grade, before also asking for a fuelling method. Manager Console demands a pin, which is ‘1234’, before granting access.</w:t>
+      </w:r>
+    </w:p>
+    <w:p>
+      <w:pPr>
+        <w:ind w:left="360"/>
+      </w:pPr>
+    </w:p>
+    <w:p>
+      <w:pPr>
+        <w:rPr>
+          <w:u w:val="single"/>
+        </w:rPr>
+      </w:pPr>
+      <w:r>
+        <w:rPr>
+          <w:u w:val="single"/>
+        </w:rPr>
+        <w:t>Manager Console (homeScreen.html)</w:t>
+      </w:r>
+    </w:p>
+    <w:p>
+      <w:r>
+        <w:t xml:space="preserve">The Manager console presents the user with two buttons, transactions </w:t>
+      </w:r>
+      <w:r>
+        <w:t xml:space="preserve">or set fuel price. Transactions (viewTransactions.html) </w:t>
+      </w:r>
+      <w:r>
+        <w:t>allows the manager to view the most recent transactions, displaying values such as the cost, date, and the type and amount of fuel purchased</w:t>
+      </w:r>
+      <w:r>
+        <w:t xml:space="preserve">. Pressing the </w:t>
+      </w:r>
+      <w:proofErr w:type="gramStart"/>
+      <w:r>
+        <w:t>set fuel price buttons</w:t>
+      </w:r>
+      <w:proofErr w:type="gramEnd"/>
+      <w:r>
+        <w:t xml:space="preserve"> asks the manager which type of fuel they wish to change (fuelType.html). Petrol further queries about the grade in question (typeOfPetrol.html). Once the selection is complete, both options redirect to the keypad (changeFuelPrice.html). The use of a keypad again limits possible input errors, and upon </w:t>
+      </w:r>
+      <w:proofErr w:type="gramStart"/>
+      <w:r>
+        <w:t>completion</w:t>
+      </w:r>
+      <w:proofErr w:type="gramEnd"/>
+      <w:r>
+        <w:t xml:space="preserve"> the manager is directed to a confirmation page (successChangedFuelPrice.html), before this page automatically routes back to the manager main menu. </w:t>
+      </w:r>
+    </w:p>
+    <w:p/>
+    <w:p>
+      <w:pPr>
+        <w:rPr>
+          <w:u w:val="single"/>
+        </w:rPr>
+      </w:pPr>
+      <w:r>
+        <w:rPr>
+          <w:u w:val="single"/>
+        </w:rPr>
+        <w:t>Fuelling type selection (fixedDynamicPayment.html)</w:t>
+      </w:r>
+    </w:p>
+    <w:p>
+      <w:r>
+        <w:t xml:space="preserve">The client requested that users be able to purchase fuel in one of two ways: The first option is to pay for a fixed amount of gas by cash or card, while the second option allows users to swipe their card and pump as much fuel as required. Researching the topic it </w:t>
+      </w:r>
+      <w:proofErr w:type="gramStart"/>
+      <w:r>
+        <w:t>was discovered</w:t>
+      </w:r>
+      <w:proofErr w:type="gramEnd"/>
+      <w:r>
+        <w:t xml:space="preserve"> that in gas stations that implement the latter system, the maximum value of such a transactions is 125-175eu in order to avoid taxation. It was thus decided that the system should mirror its real life equivalent and as </w:t>
+      </w:r>
+      <w:proofErr w:type="gramStart"/>
+      <w:r>
+        <w:t>such</w:t>
+      </w:r>
+      <w:proofErr w:type="gramEnd"/>
+      <w:r>
+        <w:t xml:space="preserve"> the cap on our dynamic transactions is 120eu.</w:t>
+      </w:r>
+    </w:p>
+    <w:p>
+      <w:r>
+        <w:t xml:space="preserve">Selecting fixed amount directs to a page where the user </w:t>
+      </w:r>
+      <w:proofErr w:type="gramStart"/>
+      <w:r>
+        <w:t>is asked</w:t>
+      </w:r>
+      <w:proofErr w:type="gramEnd"/>
+      <w:r>
+        <w:t xml:space="preserve"> whether they wish to pay by cash or card (paymentInterface.html). Selecting either option directs the user to the money interface (cash.html). Selecting dynamic directs the user to the card interface (creditCard.html).</w:t>
+      </w:r>
+    </w:p>
+    <w:p/>
+    <w:p>
+      <w:pPr>
+        <w:rPr>
+          <w:u w:val="single"/>
+        </w:rPr>
+      </w:pPr>
+      <w:r>
+        <w:rPr>
+          <w:u w:val="single"/>
+        </w:rPr>
+        <w:t>Cash Interface (cash.html)</w:t>
+      </w:r>
+    </w:p>
+    <w:p>
+      <w:r>
+        <w:t>This interface prese</w:t>
+      </w:r>
+      <w:r>
+        <w:t>nts the user with four buttons represented by</w:t>
+      </w:r>
+      <w:r>
+        <w:t xml:space="preserve"> 5, 10, 20 and 50eu</w:t>
+      </w:r>
+      <w:r>
+        <w:t xml:space="preserve"> notes respectively. The user may press these buttons repeatedly, increasing the total amount they wish to purchase, which </w:t>
+      </w:r>
+      <w:proofErr w:type="gramStart"/>
+      <w:r>
+        <w:t>is displayed</w:t>
+      </w:r>
+      <w:proofErr w:type="gramEnd"/>
+      <w:r>
+        <w:t xml:space="preserve"> below. After at least one button is pressed, a ‘continue’ button becomes available. If the user wished to pay by cash, this represents the user inserting the bills, and will direct to the pumping interface (fuelDisplay.html). If the user wished to pay by card, pressing continue will direct the user to the card interface.</w:t>
+      </w:r>
+      <w:r>
+        <w:t xml:space="preserve"> Cash transactions are limitless.</w:t>
+      </w:r>
+    </w:p>
+    <w:p/>
+    <w:p/>
+    <w:p>
+      <w:pPr>
+        <w:rPr>
+          <w:u w:val="single"/>
+        </w:rPr>
+      </w:pPr>
+      <w:r>
+        <w:rPr>
+          <w:u w:val="single"/>
+        </w:rPr>
+        <w:lastRenderedPageBreak/>
+        <w:t>Credit Card Interface (creditCard.html)</w:t>
+      </w:r>
+    </w:p>
+    <w:p>
+      <w:r>
+        <w:t xml:space="preserve">If the user chooses </w:t>
+      </w:r>
+      <w:r>
+        <w:t xml:space="preserve">Dynamic </w:t>
+      </w:r>
+      <w:r>
+        <w:t xml:space="preserve">in the appropriate page or elects to pay by card, they </w:t>
+      </w:r>
+      <w:proofErr w:type="gramStart"/>
+      <w:r>
+        <w:t>are directed</w:t>
+      </w:r>
+      <w:proofErr w:type="gramEnd"/>
+      <w:r>
+        <w:t xml:space="preserve"> to this interface. The user may swipe their card, represented by a button, and other buttons represent what can happen upon card swipe. Decline allows the user to swipe again, while Accept directs users to the pumping interface. </w:t>
+      </w:r>
+      <w:r>
+        <w:t>As was mentioned previously, if the</w:t>
+      </w:r>
+      <w:r>
+        <w:t xml:space="preserve"> user wishes to use the dynamic </w:t>
+      </w:r>
+      <w:r>
+        <w:t>payment feature, their transaction will be a maximum of 120eu.</w:t>
+      </w:r>
+    </w:p>
+    <w:p/>
+    <w:p>
+      <w:pPr>
+        <w:rPr>
+          <w:u w:val="single"/>
+        </w:rPr>
+      </w:pPr>
+      <w:r>
+        <w:rPr>
+          <w:u w:val="single"/>
+        </w:rPr>
+        <w:t>Fuelling interface (fuelDisplay.html)</w:t>
+      </w:r>
+    </w:p>
+    <w:p>
+      <w:r>
+        <w:t xml:space="preserve">Once everything </w:t>
+      </w:r>
+      <w:proofErr w:type="gramStart"/>
+      <w:r>
+        <w:t>is selected</w:t>
+      </w:r>
+      <w:proofErr w:type="gramEnd"/>
+      <w:r>
+        <w:t xml:space="preserve"> and payment processed, the user is directed to an interface displaying real time values. The top value represents the transaction maximum, such as the amount of cash the user has inserted or paid for by card. The second value represents how much of the money </w:t>
+      </w:r>
+      <w:proofErr w:type="gramStart"/>
+      <w:r>
+        <w:t>has been pumped</w:t>
+      </w:r>
+      <w:proofErr w:type="gramEnd"/>
+      <w:r>
+        <w:t xml:space="preserve"> so far, with the value below it displaying the amount of fuel in litres.  The bottom value represents the current value of fuel per litre in euro. Complementing this display is a progress bar that shows how much of the fuel </w:t>
+      </w:r>
+      <w:proofErr w:type="gramStart"/>
+      <w:r>
+        <w:t>has been pumped</w:t>
+      </w:r>
+      <w:proofErr w:type="gramEnd"/>
+      <w:r>
+        <w:t xml:space="preserve">. If the user selected fixed amount, once they begin pumping, they </w:t>
+      </w:r>
+      <w:proofErr w:type="gramStart"/>
+      <w:r>
+        <w:t>are locked in</w:t>
+      </w:r>
+      <w:proofErr w:type="gramEnd"/>
+      <w:r>
+        <w:t xml:space="preserve"> and must complete the transaction, with a button only appearing once the progress bar is full. Users who selected dynamic pumping may pump as much as desired, with a button appearin</w:t>
+      </w:r>
+      <w:r>
+        <w:t xml:space="preserve">g as soon as they pump anything. This button </w:t>
+      </w:r>
+      <w:proofErr w:type="gramStart"/>
+      <w:r>
+        <w:t>may be used</w:t>
+      </w:r>
+      <w:proofErr w:type="gramEnd"/>
+      <w:r>
+        <w:t xml:space="preserve"> to complete the transaction, leading to the final page (transaction.html).</w:t>
+      </w:r>
+    </w:p>
+    <w:p>
+      <w:r>
+        <w:t>Transaction data (transaction.html)</w:t>
+      </w:r>
+    </w:p>
+    <w:p>
+      <w:r>
+        <w:t>Displays the transaction details</w:t>
+      </w:r>
+      <w:r>
+        <w:t xml:space="preserve"> and </w:t>
+      </w:r>
+      <w:r>
+        <w:t xml:space="preserve">a farewell message. If the user paid by card, it informs them that their card has been charged.  Pressing the main menu button clears the prior selections. </w:t>
+      </w:r>
+    </w:p>
+    <w:p>
+      <w:pPr>
+        <w:pStyle w:val="ListParagraph"/>
+        <w:ind w:left="1440"/>
+      </w:pPr>
+      <w:r>
+        <w:br/>
+      </w:r>
+      <w:r>
+        <w:br/>
+      </w:r>
+      <w:r>
+        <w:br/>
+      </w:r>
+      <w:r>
+        <w:br/>
+      </w:r>
+      <w:r>
+        <w:br/>
+      </w:r>
+      <w:r>
+        <w:br/>
+      </w:r>
+      <w:r>
+        <w:br/>
+      </w:r>
+      <w:r>
+        <w:br/>
+      </w:r>
+      <w:r>
+        <w:br/>
+      </w:r>
+      <w:r>
+        <w:br/>
+      </w:r>
+    </w:p>
+    <w:p>
+      <w:pPr>
+        <w:pStyle w:val="ListParagraph"/>
+        <w:ind w:left="1440"/>
+      </w:pPr>
+    </w:p>
+    <w:p>
+      <w:pPr>
+        <w:pStyle w:val="ListParagraph"/>
+        <w:ind w:left="1440"/>
+      </w:pPr>
+    </w:p>
+    <w:p>
+      <w:pPr>
+        <w:pStyle w:val="ListParagraph"/>
+        <w:ind w:left="1440"/>
+      </w:pPr>
+    </w:p>
+    <w:p>
+      <w:pPr>
+        <w:pStyle w:val="ListParagraph"/>
+        <w:ind w:left="1440"/>
+      </w:pPr>
+    </w:p>
+    <w:p>
+      <w:pPr>
+        <w:pStyle w:val="ListParagraph"/>
+        <w:ind w:left="1440"/>
+      </w:pPr>
+    </w:p>
+    <w:p>
+      <w:pPr>
+        <w:pStyle w:val="ListParagraph"/>
+        <w:ind w:left="1440"/>
+      </w:pPr>
+    </w:p>
+    <w:p>
+      <w:pPr>
+        <w:pStyle w:val="ListParagraph"/>
+        <w:ind w:left="1440"/>
+      </w:pPr>
+    </w:p>
+    <w:p>
+      <w:pPr>
+        <w:pStyle w:val="ListParagraph"/>
+        <w:ind w:left="1440"/>
+      </w:pPr>
+    </w:p>
+    <w:p>
+      <w:pPr>
+        <w:pStyle w:val="ListParagraph"/>
+        <w:ind w:left="1440"/>
+      </w:pPr>
+    </w:p>
+    <w:p>
+      <w:pPr>
+        <w:pStyle w:val="ListParagraph"/>
+        <w:ind w:left="1440"/>
+      </w:pPr>
+    </w:p>
+    <w:p>
+      <w:pPr>
+        <w:pStyle w:val="ListParagraph"/>
+        <w:ind w:left="1440"/>
+      </w:pPr>
+    </w:p>
+    <w:p>
+      <w:pPr>
+        <w:pStyle w:val="ListParagraph"/>
+        <w:ind w:left="1440"/>
+      </w:pPr>
+    </w:p>
+    <w:p>
+      <w:pPr>
+        <w:pStyle w:val="Subtitle"/>
+      </w:pPr>
+      <w:r>
+        <w:lastRenderedPageBreak/>
+        <w:t>User Error Handling</w:t>
       </w:r>
     </w:p>
     <w:p>
@@ -160,10 +603,7 @@
         </w:numPr>
       </w:pPr>
       <w:r>
-        <w:t>Main Menu</w:t>
-      </w:r>
-      <w:r>
-        <w:t xml:space="preserve"> (index.html)</w:t>
+        <w:t>Go back button</w:t>
       </w:r>
     </w:p>
     <w:p>
@@ -175,67 +615,19 @@
         </w:numPr>
       </w:pPr>
       <w:r>
-        <w:t>Three buttons: Petrol, Diesel, Manager Console.</w:t>
+        <w:t>Present on every page</w:t>
       </w:r>
     </w:p>
     <w:p>
       <w:pPr>
         <w:pStyle w:val="ListParagraph"/>
         <w:numPr>
-          <w:ilvl w:val="2"/>
+          <w:ilvl w:val="1"/>
           <w:numId w:val="2"/>
         </w:numPr>
       </w:pPr>
       <w:r>
-        <w:t>Petrol redirects to grade select</w:t>
-      </w:r>
-      <w:r>
-        <w:t xml:space="preserve"> (gradeSelect.html)</w:t>
-      </w:r>
-    </w:p>
-    <w:p>
-      <w:pPr>
-        <w:pStyle w:val="ListParagraph"/>
-        <w:numPr>
-          <w:ilvl w:val="2"/>
-          <w:numId w:val="2"/>
-        </w:numPr>
-      </w:pPr>
-      <w:r>
-        <w:t>Diesel redirects to payment</w:t>
-      </w:r>
-      <w:r>
-        <w:t xml:space="preserve"> (</w:t>
-      </w:r>
-      <w:r>
-        <w:t>fixedDynamicPayment.html</w:t>
-      </w:r>
-      <w:r>
-        <w:t>)</w:t>
-      </w:r>
-    </w:p>
-    <w:p>
-      <w:pPr>
-        <w:pStyle w:val="ListParagraph"/>
-        <w:numPr>
-          <w:ilvl w:val="2"/>
-          <w:numId w:val="2"/>
-        </w:numPr>
-      </w:pPr>
-      <w:r>
-        <w:t>Manager console</w:t>
-      </w:r>
-    </w:p>
-    <w:p>
-      <w:pPr>
-        <w:pStyle w:val="ListParagraph"/>
-        <w:numPr>
-          <w:ilvl w:val="3"/>
-          <w:numId w:val="2"/>
-        </w:numPr>
-      </w:pPr>
-      <w:r>
-        <w:t>Requires login</w:t>
+        <w:t>Redirects the user one page back, clearing any cookies</w:t>
       </w:r>
     </w:p>
     <w:p>
@@ -247,7 +639,7 @@
         </w:numPr>
       </w:pPr>
       <w:r>
-        <w:t>Manager Console (homeScreen.html)</w:t>
+        <w:t>Cancel transaction button</w:t>
       </w:r>
     </w:p>
     <w:p>
@@ -259,648 +651,6 @@
         </w:numPr>
       </w:pPr>
       <w:r>
-        <w:t>Two buttons: transactions, set fuel price</w:t>
-      </w:r>
-    </w:p>
-    <w:p>
-      <w:pPr>
-        <w:pStyle w:val="ListParagraph"/>
-        <w:numPr>
-          <w:ilvl w:val="2"/>
-          <w:numId w:val="2"/>
-        </w:numPr>
-      </w:pPr>
-      <w:r>
-        <w:t>Displays a history log for all transactions (viewTransactions.html)</w:t>
-      </w:r>
-    </w:p>
-    <w:p>
-      <w:pPr>
-        <w:pStyle w:val="ListParagraph"/>
-        <w:numPr>
-          <w:ilvl w:val="2"/>
-          <w:numId w:val="2"/>
-        </w:numPr>
-      </w:pPr>
-      <w:r>
-        <w:t>Set fuel price asks which type of fuel is to be changed (fuelType.html)</w:t>
-      </w:r>
-    </w:p>
-    <w:p>
-      <w:pPr>
-        <w:pStyle w:val="ListParagraph"/>
-        <w:numPr>
-          <w:ilvl w:val="3"/>
-          <w:numId w:val="2"/>
-        </w:numPr>
-      </w:pPr>
-      <w:r>
-        <w:t>Petrol asks which grade (typeOfPetrol.html)</w:t>
-      </w:r>
-    </w:p>
-    <w:p>
-      <w:pPr>
-        <w:pStyle w:val="ListParagraph"/>
-        <w:numPr>
-          <w:ilvl w:val="4"/>
-          <w:numId w:val="2"/>
-        </w:numPr>
-      </w:pPr>
-      <w:r>
-        <w:t>Selected grade redirects to keypad (changeFuelPrice.html)</w:t>
-      </w:r>
-    </w:p>
-    <w:p>
-      <w:pPr>
-        <w:pStyle w:val="ListParagraph"/>
-        <w:numPr>
-          <w:ilvl w:val="3"/>
-          <w:numId w:val="2"/>
-        </w:numPr>
-      </w:pPr>
-      <w:r>
-        <w:t>Diesel redirects to keypad (changeFuelPrice.html)</w:t>
-      </w:r>
-    </w:p>
-    <w:p>
-      <w:pPr>
-        <w:pStyle w:val="ListParagraph"/>
-        <w:numPr>
-          <w:ilvl w:val="2"/>
-          <w:numId w:val="2"/>
-        </w:numPr>
-      </w:pPr>
-      <w:r>
-        <w:t>Changing fuel price is done through a keypad, pressing enter saves the changes</w:t>
-      </w:r>
-      <w:r>
-        <w:t xml:space="preserve"> (successChangedFuelPrice.html)</w:t>
-      </w:r>
-      <w:r>
-        <w:br/>
-      </w:r>
-      <w:r>
-        <w:br/>
-      </w:r>
-      <w:r>
-        <w:br/>
-      </w:r>
-    </w:p>
-    <w:p>
-      <w:pPr>
-        <w:pStyle w:val="ListParagraph"/>
-        <w:numPr>
-          <w:ilvl w:val="0"/>
-          <w:numId w:val="2"/>
-        </w:numPr>
-      </w:pPr>
-      <w:r>
-        <w:lastRenderedPageBreak/>
-        <w:t xml:space="preserve">Upon fuel being selected, </w:t>
-      </w:r>
-      <w:r>
-        <w:t>the interface asks is a user wishes to buy a set amount of gas, or a dynamic amount</w:t>
-      </w:r>
-      <w:r>
-        <w:t xml:space="preserve"> (</w:t>
-      </w:r>
-      <w:r>
-        <w:t>fixedDynamicPayment.html</w:t>
-      </w:r>
-      <w:r>
-        <w:t>)</w:t>
-      </w:r>
-    </w:p>
-    <w:p>
-      <w:pPr>
-        <w:pStyle w:val="ListParagraph"/>
-        <w:numPr>
-          <w:ilvl w:val="1"/>
-          <w:numId w:val="2"/>
-        </w:numPr>
-      </w:pPr>
-      <w:r>
-        <w:t xml:space="preserve">Set </w:t>
-      </w:r>
-      <w:r>
-        <w:t>amount asks is if the user wants to pay by card or cash (paymentInterface.html)</w:t>
-      </w:r>
-    </w:p>
-    <w:p>
-      <w:pPr>
-        <w:pStyle w:val="ListParagraph"/>
-        <w:numPr>
-          <w:ilvl w:val="2"/>
-          <w:numId w:val="2"/>
-        </w:numPr>
-      </w:pPr>
-      <w:r>
-        <w:t>If the user wishes to pay by card, they are redirected to the card interface after selecting their amount</w:t>
-      </w:r>
-      <w:r>
-        <w:t xml:space="preserve"> (creditCard.html)</w:t>
-      </w:r>
-    </w:p>
-    <w:p>
-      <w:pPr>
-        <w:pStyle w:val="ListParagraph"/>
-        <w:numPr>
-          <w:ilvl w:val="2"/>
-          <w:numId w:val="2"/>
-        </w:numPr>
-      </w:pPr>
-      <w:r>
-        <w:t xml:space="preserve">If the user wishes to pay by cash, they are instructed to </w:t>
-      </w:r>
-      <w:r>
-        <w:t>select</w:t>
-      </w:r>
-      <w:r>
-        <w:t xml:space="preserve"> </w:t>
-      </w:r>
-      <w:r>
-        <w:t>amount (cash.html)</w:t>
-      </w:r>
-    </w:p>
-    <w:p>
-      <w:pPr>
-        <w:pStyle w:val="ListParagraph"/>
-        <w:numPr>
-          <w:ilvl w:val="3"/>
-          <w:numId w:val="2"/>
-        </w:numPr>
-      </w:pPr>
-      <w:r>
-        <w:t>Asks the user to insert money following selection</w:t>
-      </w:r>
-    </w:p>
-    <w:p>
-      <w:pPr>
-        <w:pStyle w:val="ListParagraph"/>
-        <w:numPr>
-          <w:ilvl w:val="1"/>
-          <w:numId w:val="2"/>
-        </w:numPr>
-      </w:pPr>
-      <w:r>
-        <w:t>Dynamic amount</w:t>
-      </w:r>
-      <w:r>
-        <w:t xml:space="preserve"> </w:t>
-      </w:r>
-    </w:p>
-    <w:p>
-      <w:pPr>
-        <w:pStyle w:val="ListParagraph"/>
-        <w:numPr>
-          <w:ilvl w:val="2"/>
-          <w:numId w:val="2"/>
-        </w:numPr>
-      </w:pPr>
-      <w:r>
-        <w:t>Choosing this option redirects to the card interface</w:t>
-      </w:r>
-      <w:r>
-        <w:t xml:space="preserve"> (creditCard.html)</w:t>
-      </w:r>
-      <w:r>
-        <w:t xml:space="preserve">, following verification, the user </w:t>
-      </w:r>
-      <w:proofErr w:type="gramStart"/>
-      <w:r>
-        <w:t>is directed</w:t>
-      </w:r>
-      <w:proofErr w:type="gramEnd"/>
-      <w:r>
-        <w:t xml:space="preserve"> to the fuelling interface, where they can pump any amount up to 120eu. Once the user pumps the amount desired, the card is charged for that amount</w:t>
-      </w:r>
-    </w:p>
-    <w:p>
-      <w:pPr>
-        <w:pStyle w:val="ListParagraph"/>
-        <w:numPr>
-          <w:ilvl w:val="0"/>
-          <w:numId w:val="2"/>
-        </w:numPr>
-      </w:pPr>
-      <w:r>
-        <w:t>Interface to input money</w:t>
-      </w:r>
-      <w:r>
-        <w:t xml:space="preserve"> (cash.html)</w:t>
-      </w:r>
-    </w:p>
-    <w:p>
-      <w:pPr>
-        <w:pStyle w:val="ListParagraph"/>
-        <w:numPr>
-          <w:ilvl w:val="1"/>
-          <w:numId w:val="2"/>
-        </w:numPr>
-      </w:pPr>
-      <w:r>
-        <w:t>Four</w:t>
-      </w:r>
-      <w:r>
-        <w:t xml:space="preserve"> buttons: </w:t>
-      </w:r>
-      <w:r>
-        <w:t>“</w:t>
-      </w:r>
-      <w:r>
-        <w:t xml:space="preserve">5eu , </w:t>
-      </w:r>
-      <w:r>
-        <w:t>10</w:t>
-      </w:r>
-      <w:r>
-        <w:t>eu</w:t>
-      </w:r>
-      <w:r>
-        <w:t>,</w:t>
-      </w:r>
-      <w:r>
-        <w:t xml:space="preserve"> </w:t>
-      </w:r>
-      <w:r>
-        <w:t>20</w:t>
-      </w:r>
-      <w:r>
-        <w:t xml:space="preserve">eu, </w:t>
-      </w:r>
-      <w:r>
-        <w:t>50</w:t>
-      </w:r>
-      <w:r>
-        <w:t>eu</w:t>
-      </w:r>
-      <w:r>
-        <w:t>”</w:t>
-      </w:r>
-      <w:r>
-        <w:t xml:space="preserve"> </w:t>
-      </w:r>
-    </w:p>
-    <w:p>
-      <w:pPr>
-        <w:pStyle w:val="ListParagraph"/>
-        <w:numPr>
-          <w:ilvl w:val="2"/>
-          <w:numId w:val="2"/>
-        </w:numPr>
-      </w:pPr>
-      <w:r>
-        <w:t>Buttons</w:t>
-      </w:r>
-      <w:r>
-        <w:t xml:space="preserve"> are </w:t>
-      </w:r>
-      <w:r>
-        <w:t xml:space="preserve">able to be </w:t>
-      </w:r>
-      <w:r>
-        <w:t>selected repeatedly, with a total amount displayed at the bottom</w:t>
-      </w:r>
-      <w:r>
-        <w:t xml:space="preserve"> </w:t>
-      </w:r>
-    </w:p>
-    <w:p>
-      <w:pPr>
-        <w:pStyle w:val="ListParagraph"/>
-        <w:numPr>
-          <w:ilvl w:val="2"/>
-          <w:numId w:val="2"/>
-        </w:numPr>
-      </w:pPr>
-      <w:r>
-        <w:t xml:space="preserve">Buttons should be the bills </w:t>
-      </w:r>
-      <w:r>
-        <w:t>themselves for usability points.</w:t>
-      </w:r>
-      <w:r>
-        <w:t xml:space="preserve"> </w:t>
-      </w:r>
-    </w:p>
-    <w:p>
-      <w:pPr>
-        <w:pStyle w:val="ListParagraph"/>
-        <w:numPr>
-          <w:ilvl w:val="2"/>
-          <w:numId w:val="2"/>
-        </w:numPr>
-      </w:pPr>
-      <w:r>
-        <w:t xml:space="preserve">No limit </w:t>
-      </w:r>
-      <w:r>
-        <w:t>on cash transactions.</w:t>
-      </w:r>
-    </w:p>
-    <w:p>
-      <w:pPr>
-        <w:pStyle w:val="ListParagraph"/>
-        <w:numPr>
-          <w:ilvl w:val="2"/>
-          <w:numId w:val="2"/>
-        </w:numPr>
-      </w:pPr>
-      <w:r>
-        <w:t>Card transactions cap at 120eu (real life systems do this to avoid taxes)</w:t>
-      </w:r>
-    </w:p>
-    <w:p>
-      <w:pPr>
-        <w:pStyle w:val="ListParagraph"/>
-        <w:numPr>
-          <w:ilvl w:val="1"/>
-          <w:numId w:val="2"/>
-        </w:numPr>
-      </w:pPr>
-      <w:r>
-        <w:t>Undo last increment button</w:t>
-      </w:r>
-    </w:p>
-    <w:p>
-      <w:pPr>
-        <w:pStyle w:val="ListParagraph"/>
-        <w:numPr>
-          <w:ilvl w:val="1"/>
-          <w:numId w:val="2"/>
-        </w:numPr>
-      </w:pPr>
-      <w:r>
-        <w:t>Must display how much the selected amount of cash is worth in fuel</w:t>
-      </w:r>
-    </w:p>
-    <w:p>
-      <w:pPr>
-        <w:pStyle w:val="ListParagraph"/>
-        <w:numPr>
-          <w:ilvl w:val="0"/>
-          <w:numId w:val="2"/>
-        </w:numPr>
-      </w:pPr>
-      <w:r>
-        <w:t>Credit Card System</w:t>
-      </w:r>
-      <w:r>
-        <w:t xml:space="preserve"> (creditCard.html)</w:t>
-      </w:r>
-    </w:p>
-    <w:p>
-      <w:pPr>
-        <w:pStyle w:val="ListParagraph"/>
-        <w:numPr>
-          <w:ilvl w:val="1"/>
-          <w:numId w:val="2"/>
-        </w:numPr>
-      </w:pPr>
-      <w:r>
-        <w:t>Card must be swiped in order to proceed</w:t>
-      </w:r>
-    </w:p>
-    <w:p>
-      <w:pPr>
-        <w:pStyle w:val="ListParagraph"/>
-        <w:numPr>
-          <w:ilvl w:val="1"/>
-          <w:numId w:val="2"/>
-        </w:numPr>
-      </w:pPr>
-      <w:r>
-        <w:t>Buttons simulating card being accepted or denied</w:t>
-      </w:r>
-    </w:p>
-    <w:p>
-      <w:pPr>
-        <w:pStyle w:val="ListParagraph"/>
-        <w:numPr>
-          <w:ilvl w:val="1"/>
-          <w:numId w:val="2"/>
-        </w:numPr>
-      </w:pPr>
-      <w:r>
-        <w:t>If this page was directed to through the dynamic payment page, allows user to fuel any amount up to 120eu</w:t>
-      </w:r>
-    </w:p>
-    <w:p>
-      <w:pPr>
-        <w:pStyle w:val="ListParagraph"/>
-        <w:numPr>
-          <w:ilvl w:val="0"/>
-          <w:numId w:val="2"/>
-        </w:numPr>
-      </w:pPr>
-      <w:r>
-        <w:t>Fuelling interface (fuelDisplay.html)</w:t>
-      </w:r>
-    </w:p>
-    <w:p>
-      <w:pPr>
-        <w:pStyle w:val="ListParagraph"/>
-        <w:numPr>
-          <w:ilvl w:val="1"/>
-          <w:numId w:val="2"/>
-        </w:numPr>
-      </w:pPr>
-      <w:r>
-        <w:t>Displays real time values for fuel being pumped:</w:t>
-      </w:r>
-    </w:p>
-    <w:p>
-      <w:pPr>
-        <w:pStyle w:val="ListParagraph"/>
-        <w:numPr>
-          <w:ilvl w:val="2"/>
-          <w:numId w:val="2"/>
-        </w:numPr>
-      </w:pPr>
-      <w:r>
-        <w:t>Value per litre</w:t>
-      </w:r>
-    </w:p>
-    <w:p>
-      <w:pPr>
-        <w:pStyle w:val="ListParagraph"/>
-        <w:numPr>
-          <w:ilvl w:val="2"/>
-          <w:numId w:val="2"/>
-        </w:numPr>
-      </w:pPr>
-      <w:r>
-        <w:t>Current value</w:t>
-      </w:r>
-    </w:p>
-    <w:p>
-      <w:pPr>
-        <w:pStyle w:val="ListParagraph"/>
-        <w:numPr>
-          <w:ilvl w:val="2"/>
-          <w:numId w:val="2"/>
-        </w:numPr>
-      </w:pPr>
-      <w:r>
-        <w:t>How much of the transaction has been pumped so far</w:t>
-      </w:r>
-    </w:p>
-    <w:p>
-      <w:pPr>
-        <w:pStyle w:val="ListParagraph"/>
-        <w:numPr>
-          <w:ilvl w:val="2"/>
-          <w:numId w:val="2"/>
-        </w:numPr>
-      </w:pPr>
-      <w:r>
-        <w:t>Total sale(max)</w:t>
-      </w:r>
-    </w:p>
-    <w:p>
-      <w:pPr>
-        <w:pStyle w:val="ListParagraph"/>
-        <w:numPr>
-          <w:ilvl w:val="0"/>
-          <w:numId w:val="2"/>
-        </w:numPr>
-      </w:pPr>
-      <w:r>
-        <w:t>Transaction data (transaction.html)</w:t>
-      </w:r>
-    </w:p>
-    <w:p>
-      <w:pPr>
-        <w:pStyle w:val="ListParagraph"/>
-        <w:numPr>
-          <w:ilvl w:val="1"/>
-          <w:numId w:val="2"/>
-        </w:numPr>
-      </w:pPr>
-      <w:r>
-        <w:t>Displays the transaction details</w:t>
-      </w:r>
-    </w:p>
-    <w:p>
-      <w:pPr>
-        <w:pStyle w:val="ListParagraph"/>
-        <w:numPr>
-          <w:ilvl w:val="2"/>
-          <w:numId w:val="2"/>
-        </w:numPr>
-      </w:pPr>
-      <w:r>
-        <w:t>Charge card message to simulate that the card has been charged</w:t>
-      </w:r>
-    </w:p>
-    <w:p>
-      <w:pPr>
-        <w:pStyle w:val="ListParagraph"/>
-        <w:numPr>
-          <w:ilvl w:val="1"/>
-          <w:numId w:val="2"/>
-        </w:numPr>
-      </w:pPr>
-      <w:r>
-        <w:t>Redirects to main menu after ~10 sec</w:t>
-      </w:r>
-      <w:r>
-        <w:br/>
-      </w:r>
-      <w:r>
-        <w:br/>
-      </w:r>
-      <w:r>
-        <w:br/>
-      </w:r>
-      <w:r>
-        <w:br/>
-      </w:r>
-      <w:r>
-        <w:br/>
-      </w:r>
-      <w:r>
-        <w:br/>
-      </w:r>
-      <w:r>
-        <w:br/>
-      </w:r>
-      <w:r>
-        <w:br/>
-      </w:r>
-      <w:r>
-        <w:br/>
-      </w:r>
-      <w:r>
-        <w:br/>
-      </w:r>
-    </w:p>
-    <w:p>
-      <w:pPr>
-        <w:pStyle w:val="Subtitle"/>
-      </w:pPr>
-      <w:r>
-        <w:lastRenderedPageBreak/>
-        <w:t>User Error Handling</w:t>
-      </w:r>
-    </w:p>
-    <w:p>
-      <w:pPr>
-        <w:pStyle w:val="ListParagraph"/>
-        <w:numPr>
-          <w:ilvl w:val="0"/>
-          <w:numId w:val="2"/>
-        </w:numPr>
-      </w:pPr>
-      <w:r>
-        <w:t>Go back button</w:t>
-      </w:r>
-    </w:p>
-    <w:p>
-      <w:pPr>
-        <w:pStyle w:val="ListParagraph"/>
-        <w:numPr>
-          <w:ilvl w:val="1"/>
-          <w:numId w:val="2"/>
-        </w:numPr>
-      </w:pPr>
-      <w:r>
-        <w:t>Present on every page</w:t>
-      </w:r>
-    </w:p>
-    <w:p>
-      <w:pPr>
-        <w:pStyle w:val="ListParagraph"/>
-        <w:numPr>
-          <w:ilvl w:val="1"/>
-          <w:numId w:val="2"/>
-        </w:numPr>
-      </w:pPr>
-      <w:r>
-        <w:t>Redirects the user one page back, clearing any cookies</w:t>
-      </w:r>
-    </w:p>
-    <w:p>
-      <w:pPr>
-        <w:pStyle w:val="ListParagraph"/>
-        <w:numPr>
-          <w:ilvl w:val="0"/>
-          <w:numId w:val="2"/>
-        </w:numPr>
-      </w:pPr>
-      <w:r>
-        <w:t>Cancel transaction button</w:t>
-      </w:r>
-    </w:p>
-    <w:p>
-      <w:pPr>
-        <w:pStyle w:val="ListParagraph"/>
-        <w:numPr>
-          <w:ilvl w:val="1"/>
-          <w:numId w:val="2"/>
-        </w:numPr>
-      </w:pPr>
-      <w:r>
         <w:t>Redirects the user to the main menu, clearing any cookies</w:t>
       </w:r>
     </w:p>
@@ -959,6 +709,8 @@
       <w:r>
         <w:t xml:space="preserve">Handling of user errors does not reset entire transaction </w:t>
       </w:r>
+      <w:bookmarkStart w:id="0" w:name="_GoBack"/>
+      <w:bookmarkEnd w:id="0"/>
     </w:p>
     <w:p>
       <w:pPr>
@@ -1340,8 +1092,6 @@
       <w:r>
         <w:t>-Simple Design</w:t>
       </w:r>
-      <w:bookmarkStart w:id="0" w:name="_GoBack"/>
-      <w:bookmarkEnd w:id="0"/>
     </w:p>
     <w:p>
       <w:r>
@@ -1825,7 +1575,7 @@
   <w:abstractNum w:abstractNumId="1" w15:restartNumberingAfterBreak="0">
     <w:nsid w:val="569D1CB0"/>
     <w:multiLevelType w:val="hybridMultilevel"/>
-    <w:tmpl w:val="76400486"/>
+    <w:tmpl w:val="14E29142"/>
     <w:lvl w:ilvl="0" w:tplc="08090001">
       <w:start w:val="1"/>
       <w:numFmt w:val="bullet"/>

</xml_diff>

<commit_message>
Revert "Revert "Revert "Merge branch 'Third-Prototype' of https://github.com/David-Briffa/CIS2207-Assignment into Third-Prototype"""
This reverts commit dc859114cdb89ab34f161745fd6100049a014cf8.
</commit_message>
<xml_diff>
--- a/Design-Diagrams-And-Misc/CIS2207RequirementsAnalysis.docx
+++ b/Design-Diagrams-And-Misc/CIS2207RequirementsAnalysis.docx
@@ -127,361 +127,683 @@
     </w:p>
     <w:p>
       <w:r>
-        <w:t xml:space="preserve">The client found a prior experience with a pump unnecessarily convoluted, specifically that every client has to use the same interface, and possibly creating confusion when selecting which pump your car </w:t>
+        <w:t>What follows is a breakdown of the</w:t>
+      </w:r>
+      <w:r>
+        <w:t xml:space="preserve"> individual</w:t>
+      </w:r>
+      <w:r>
+        <w:t xml:space="preserve"> interface</w:t>
+      </w:r>
+      <w:r>
+        <w:t xml:space="preserve"> pages</w:t>
+      </w:r>
+      <w:r>
+        <w:t>:</w:t>
+      </w:r>
+    </w:p>
+    <w:p/>
+    <w:p>
+      <w:pPr>
+        <w:pStyle w:val="Subtitle"/>
+      </w:pPr>
+      <w:r>
+        <w:t>Main Pages</w:t>
+      </w:r>
+    </w:p>
+    <w:p>
+      <w:pPr>
+        <w:pStyle w:val="ListParagraph"/>
+        <w:numPr>
+          <w:ilvl w:val="0"/>
+          <w:numId w:val="2"/>
+        </w:numPr>
+      </w:pPr>
+      <w:r>
+        <w:t>Main Menu</w:t>
+      </w:r>
+      <w:r>
+        <w:t xml:space="preserve"> (index.html)</w:t>
+      </w:r>
+    </w:p>
+    <w:p>
+      <w:pPr>
+        <w:pStyle w:val="ListParagraph"/>
+        <w:numPr>
+          <w:ilvl w:val="1"/>
+          <w:numId w:val="2"/>
+        </w:numPr>
+      </w:pPr>
+      <w:r>
+        <w:t>Three buttons: Petrol, Diesel, Manager Console.</w:t>
+      </w:r>
+    </w:p>
+    <w:p>
+      <w:pPr>
+        <w:pStyle w:val="ListParagraph"/>
+        <w:numPr>
+          <w:ilvl w:val="2"/>
+          <w:numId w:val="2"/>
+        </w:numPr>
+      </w:pPr>
+      <w:r>
+        <w:t>Petrol redirects to grade select</w:t>
+      </w:r>
+      <w:r>
+        <w:t xml:space="preserve"> (gradeSelect.html)</w:t>
+      </w:r>
+    </w:p>
+    <w:p>
+      <w:pPr>
+        <w:pStyle w:val="ListParagraph"/>
+        <w:numPr>
+          <w:ilvl w:val="2"/>
+          <w:numId w:val="2"/>
+        </w:numPr>
+      </w:pPr>
+      <w:r>
+        <w:t>Diesel redirects to payment</w:t>
+      </w:r>
+      <w:r>
+        <w:t xml:space="preserve"> (</w:t>
+      </w:r>
+      <w:r>
+        <w:t>fixedDynamicPayment.html</w:t>
+      </w:r>
+      <w:r>
+        <w:t>)</w:t>
+      </w:r>
+    </w:p>
+    <w:p>
+      <w:pPr>
+        <w:pStyle w:val="ListParagraph"/>
+        <w:numPr>
+          <w:ilvl w:val="2"/>
+          <w:numId w:val="2"/>
+        </w:numPr>
+      </w:pPr>
+      <w:r>
+        <w:t>Manager console</w:t>
+      </w:r>
+    </w:p>
+    <w:p>
+      <w:pPr>
+        <w:pStyle w:val="ListParagraph"/>
+        <w:numPr>
+          <w:ilvl w:val="3"/>
+          <w:numId w:val="2"/>
+        </w:numPr>
+      </w:pPr>
+      <w:r>
+        <w:t>Requires login</w:t>
+      </w:r>
+    </w:p>
+    <w:p>
+      <w:pPr>
+        <w:pStyle w:val="ListParagraph"/>
+        <w:numPr>
+          <w:ilvl w:val="0"/>
+          <w:numId w:val="2"/>
+        </w:numPr>
+      </w:pPr>
+      <w:r>
+        <w:t>Manager Console (homeScreen.html)</w:t>
+      </w:r>
+    </w:p>
+    <w:p>
+      <w:pPr>
+        <w:pStyle w:val="ListParagraph"/>
+        <w:numPr>
+          <w:ilvl w:val="1"/>
+          <w:numId w:val="2"/>
+        </w:numPr>
+      </w:pPr>
+      <w:r>
+        <w:t>Two buttons: transactions, set fuel price</w:t>
+      </w:r>
+    </w:p>
+    <w:p>
+      <w:pPr>
+        <w:pStyle w:val="ListParagraph"/>
+        <w:numPr>
+          <w:ilvl w:val="2"/>
+          <w:numId w:val="2"/>
+        </w:numPr>
+      </w:pPr>
+      <w:r>
+        <w:t>Displays a history log for all transactions (viewTransactions.html)</w:t>
+      </w:r>
+    </w:p>
+    <w:p>
+      <w:pPr>
+        <w:pStyle w:val="ListParagraph"/>
+        <w:numPr>
+          <w:ilvl w:val="2"/>
+          <w:numId w:val="2"/>
+        </w:numPr>
+      </w:pPr>
+      <w:r>
+        <w:t>Set fuel price asks which type of fuel is to be changed (fuelType.html)</w:t>
+      </w:r>
+    </w:p>
+    <w:p>
+      <w:pPr>
+        <w:pStyle w:val="ListParagraph"/>
+        <w:numPr>
+          <w:ilvl w:val="3"/>
+          <w:numId w:val="2"/>
+        </w:numPr>
+      </w:pPr>
+      <w:r>
+        <w:t>Petrol asks which grade (typeOfPetrol.html)</w:t>
+      </w:r>
+    </w:p>
+    <w:p>
+      <w:pPr>
+        <w:pStyle w:val="ListParagraph"/>
+        <w:numPr>
+          <w:ilvl w:val="4"/>
+          <w:numId w:val="2"/>
+        </w:numPr>
+      </w:pPr>
+      <w:r>
+        <w:t>Selected grade redirects to keypad (changeFuelPrice.html)</w:t>
+      </w:r>
+    </w:p>
+    <w:p>
+      <w:pPr>
+        <w:pStyle w:val="ListParagraph"/>
+        <w:numPr>
+          <w:ilvl w:val="3"/>
+          <w:numId w:val="2"/>
+        </w:numPr>
+      </w:pPr>
+      <w:r>
+        <w:t>Diesel redirects to keypad (changeFuelPrice.html)</w:t>
+      </w:r>
+    </w:p>
+    <w:p>
+      <w:pPr>
+        <w:pStyle w:val="ListParagraph"/>
+        <w:numPr>
+          <w:ilvl w:val="2"/>
+          <w:numId w:val="2"/>
+        </w:numPr>
+      </w:pPr>
+      <w:r>
+        <w:t>Changing fuel price is done through a keypad, pressing enter saves the changes</w:t>
+      </w:r>
+      <w:r>
+        <w:t xml:space="preserve"> (successChangedFuelPrice.html)</w:t>
+      </w:r>
+      <w:r>
+        <w:br/>
+      </w:r>
+      <w:r>
+        <w:br/>
+      </w:r>
+      <w:r>
+        <w:br/>
+      </w:r>
+    </w:p>
+    <w:p>
+      <w:pPr>
+        <w:pStyle w:val="ListParagraph"/>
+        <w:numPr>
+          <w:ilvl w:val="0"/>
+          <w:numId w:val="2"/>
+        </w:numPr>
+      </w:pPr>
+      <w:r>
+        <w:lastRenderedPageBreak/>
+        <w:t xml:space="preserve">Upon fuel being selected, </w:t>
+      </w:r>
+      <w:r>
+        <w:t>the interface asks is a user wishes to buy a set amount of gas, or a dynamic amount</w:t>
+      </w:r>
+      <w:r>
+        <w:t xml:space="preserve"> (</w:t>
+      </w:r>
+      <w:r>
+        <w:t>fixedDynamicPayment.html</w:t>
+      </w:r>
+      <w:r>
+        <w:t>)</w:t>
+      </w:r>
+    </w:p>
+    <w:p>
+      <w:pPr>
+        <w:pStyle w:val="ListParagraph"/>
+        <w:numPr>
+          <w:ilvl w:val="1"/>
+          <w:numId w:val="2"/>
+        </w:numPr>
+      </w:pPr>
+      <w:r>
+        <w:t xml:space="preserve">Set </w:t>
+      </w:r>
+      <w:r>
+        <w:t>amount asks is if the user wants to pay by card or cash (paymentInterface.html)</w:t>
+      </w:r>
+    </w:p>
+    <w:p>
+      <w:pPr>
+        <w:pStyle w:val="ListParagraph"/>
+        <w:numPr>
+          <w:ilvl w:val="2"/>
+          <w:numId w:val="2"/>
+        </w:numPr>
+      </w:pPr>
+      <w:r>
+        <w:t>If the user wishes to pay by card, they are redirected to the card interface after selecting their amount</w:t>
+      </w:r>
+      <w:r>
+        <w:t xml:space="preserve"> (creditCard.html)</w:t>
+      </w:r>
+    </w:p>
+    <w:p>
+      <w:pPr>
+        <w:pStyle w:val="ListParagraph"/>
+        <w:numPr>
+          <w:ilvl w:val="2"/>
+          <w:numId w:val="2"/>
+        </w:numPr>
+      </w:pPr>
+      <w:r>
+        <w:t xml:space="preserve">If the user wishes to pay by cash, they are instructed to </w:t>
+      </w:r>
+      <w:r>
+        <w:t>select</w:t>
+      </w:r>
+      <w:r>
+        <w:t xml:space="preserve"> </w:t>
+      </w:r>
+      <w:r>
+        <w:t>amount (cash.html)</w:t>
+      </w:r>
+    </w:p>
+    <w:p>
+      <w:pPr>
+        <w:pStyle w:val="ListParagraph"/>
+        <w:numPr>
+          <w:ilvl w:val="3"/>
+          <w:numId w:val="2"/>
+        </w:numPr>
+      </w:pPr>
+      <w:r>
+        <w:t>Asks the user to insert money following selection</w:t>
+      </w:r>
+    </w:p>
+    <w:p>
+      <w:pPr>
+        <w:pStyle w:val="ListParagraph"/>
+        <w:numPr>
+          <w:ilvl w:val="1"/>
+          <w:numId w:val="2"/>
+        </w:numPr>
+      </w:pPr>
+      <w:r>
+        <w:t>Dynamic amount</w:t>
+      </w:r>
+      <w:r>
+        <w:t xml:space="preserve"> </w:t>
+      </w:r>
+    </w:p>
+    <w:p>
+      <w:pPr>
+        <w:pStyle w:val="ListParagraph"/>
+        <w:numPr>
+          <w:ilvl w:val="2"/>
+          <w:numId w:val="2"/>
+        </w:numPr>
+      </w:pPr>
+      <w:r>
+        <w:t>Choosing this option redirects to the card interface</w:t>
+      </w:r>
+      <w:r>
+        <w:t xml:space="preserve"> (creditCard.html)</w:t>
+      </w:r>
+      <w:r>
+        <w:t xml:space="preserve">, following verification, the user </w:t>
       </w:r>
       <w:proofErr w:type="gramStart"/>
       <w:r>
-        <w:t>is stationed</w:t>
+        <w:t>is directed</w:t>
       </w:r>
       <w:proofErr w:type="gramEnd"/>
       <w:r>
-        <w:t xml:space="preserve"> at. It was thus the team’s objective to design an interface that would be implemented alongside every pump, and providing each individual customer with their own local interface. In a real-life scenario, all these pumps </w:t>
-      </w:r>
-      <w:proofErr w:type="gramStart"/>
-      <w:r>
-        <w:t>would be connected</w:t>
-      </w:r>
-      <w:proofErr w:type="gramEnd"/>
-      <w:r>
-        <w:t xml:space="preserve"> to a central database</w:t>
-      </w:r>
-      <w:r>
-        <w:t xml:space="preserve">, allowing for easy price manipulation by management, and for all transactions happening on multiple machines to direct all of the data towards the database. </w:t>
-      </w:r>
-      <w:r>
-        <w:tab/>
-      </w:r>
-    </w:p>
-    <w:p>
-      <w:r>
-        <w:t>What follows is a breakdown of the</w:t>
-      </w:r>
-      <w:r>
-        <w:t xml:space="preserve"> individual</w:t>
-      </w:r>
-      <w:r>
-        <w:t xml:space="preserve"> interface</w:t>
-      </w:r>
-      <w:r>
-        <w:t xml:space="preserve"> pages</w:t>
-      </w:r>
-      <w:r>
-        <w:t>:</w:t>
-      </w:r>
-    </w:p>
-    <w:p/>
-    <w:p/>
-    <w:p/>
-    <w:p/>
-    <w:p/>
-    <w:p/>
-    <w:p/>
-    <w:p/>
-    <w:p/>
-    <w:p/>
-    <w:p>
-      <w:pPr>
-        <w:pStyle w:val="Subtitle"/>
-      </w:pPr>
-      <w:r>
-        <w:lastRenderedPageBreak/>
-        <w:t>Main Pages</w:t>
-      </w:r>
-    </w:p>
-    <w:p>
-      <w:pPr>
-        <w:rPr>
-          <w:u w:val="single"/>
-        </w:rPr>
-      </w:pPr>
-      <w:r>
-        <w:rPr>
-          <w:u w:val="single"/>
-        </w:rPr>
-        <w:t>Main Menu</w:t>
-      </w:r>
-      <w:r>
-        <w:rPr>
-          <w:u w:val="single"/>
-        </w:rPr>
-        <w:t xml:space="preserve"> (index.html)</w:t>
-      </w:r>
-    </w:p>
-    <w:p>
-      <w:r>
-        <w:t xml:space="preserve">Main menu hosts three buttons labelled petrol, diesel and manager console. Sticking with our objective of achieving a minimalistic design, the team opted to allow users to control every aspect of the system with buttons. This choice minimizes the risk of potential errors or bugs as the user </w:t>
-      </w:r>
-      <w:proofErr w:type="gramStart"/>
-      <w:r>
-        <w:t>is forced</w:t>
-      </w:r>
-      <w:proofErr w:type="gramEnd"/>
-      <w:r>
-        <w:t xml:space="preserve"> into selecting from pre-defined options. Pressing ‘Diesel’ directs users to selecting a fuelling method. Pressing the ‘Petrol’ button then asks the user to select a grade, before also asking for a fuelling method. Manager Console demands a pin, which is ‘1234’, before granting access.</w:t>
-      </w:r>
-    </w:p>
-    <w:p>
-      <w:pPr>
-        <w:ind w:left="360"/>
-      </w:pPr>
-    </w:p>
-    <w:p>
-      <w:pPr>
-        <w:rPr>
-          <w:u w:val="single"/>
-        </w:rPr>
-      </w:pPr>
-      <w:r>
-        <w:rPr>
-          <w:u w:val="single"/>
-        </w:rPr>
-        <w:t>Manager Console (homeScreen.html)</w:t>
-      </w:r>
-    </w:p>
-    <w:p>
-      <w:r>
-        <w:t xml:space="preserve">The Manager console presents the user with two buttons, transactions </w:t>
-      </w:r>
-      <w:r>
-        <w:t xml:space="preserve">or set fuel price. Transactions (viewTransactions.html) </w:t>
-      </w:r>
-      <w:r>
-        <w:t>allows the manager to view the most recent transactions, displaying values such as the cost, date, and the type and amount of fuel purchased</w:t>
-      </w:r>
-      <w:r>
-        <w:t xml:space="preserve">. Pressing the </w:t>
-      </w:r>
-      <w:proofErr w:type="gramStart"/>
-      <w:r>
-        <w:t>set fuel price buttons</w:t>
-      </w:r>
-      <w:proofErr w:type="gramEnd"/>
-      <w:r>
-        <w:t xml:space="preserve"> asks the manager which type of fuel they wish to change (fuelType.html). Petrol further queries about the grade in question (typeOfPetrol.html). Once the selection is complete, both options redirect to the keypad (changeFuelPrice.html). The use of a keypad again limits possible input errors, and upon </w:t>
-      </w:r>
-      <w:proofErr w:type="gramStart"/>
-      <w:r>
-        <w:t>completion</w:t>
-      </w:r>
-      <w:proofErr w:type="gramEnd"/>
-      <w:r>
-        <w:t xml:space="preserve"> the manager is directed to a confirmation page (successChangedFuelPrice.html), before this page automatically routes back to the manager main menu. </w:t>
-      </w:r>
-    </w:p>
-    <w:p/>
-    <w:p>
-      <w:pPr>
-        <w:rPr>
-          <w:u w:val="single"/>
-        </w:rPr>
-      </w:pPr>
-      <w:r>
-        <w:rPr>
-          <w:u w:val="single"/>
-        </w:rPr>
-        <w:t>Fuelling type selection (fixedDynamicPayment.html)</w:t>
-      </w:r>
-    </w:p>
-    <w:p>
-      <w:r>
-        <w:t xml:space="preserve">The client requested that users be able to purchase fuel in one of two ways: The first option is to pay for a fixed amount of gas by cash or card, while the second option allows users to swipe their card and pump as much fuel as required. Researching the topic it </w:t>
-      </w:r>
-      <w:proofErr w:type="gramStart"/>
-      <w:r>
-        <w:t>was discovered</w:t>
-      </w:r>
-      <w:proofErr w:type="gramEnd"/>
-      <w:r>
-        <w:t xml:space="preserve"> that in gas stations that implement the latter system, the maximum value of such a transactions is 125-175eu in order to avoid taxation. It was thus decided that the system should mirror its real life equivalent and as </w:t>
-      </w:r>
-      <w:proofErr w:type="gramStart"/>
-      <w:r>
-        <w:t>such</w:t>
-      </w:r>
-      <w:proofErr w:type="gramEnd"/>
-      <w:r>
-        <w:t xml:space="preserve"> the cap on our dynamic transactions is 120eu.</w:t>
-      </w:r>
-    </w:p>
-    <w:p>
-      <w:r>
-        <w:t xml:space="preserve">Selecting fixed amount directs to a page where the user </w:t>
-      </w:r>
-      <w:proofErr w:type="gramStart"/>
-      <w:r>
-        <w:t>is asked</w:t>
-      </w:r>
-      <w:proofErr w:type="gramEnd"/>
-      <w:r>
-        <w:t xml:space="preserve"> whether they wish to pay by cash or card (paymentInterface.html). Selecting either option directs the user to the money interface (cash.html). Selecting dynamic directs the user to the card interface (creditCard.html).</w:t>
-      </w:r>
-    </w:p>
-    <w:p/>
-    <w:p>
-      <w:pPr>
-        <w:rPr>
-          <w:u w:val="single"/>
-        </w:rPr>
-      </w:pPr>
-      <w:r>
-        <w:rPr>
-          <w:u w:val="single"/>
-        </w:rPr>
-        <w:t>Cash Interface (cash.html)</w:t>
-      </w:r>
-    </w:p>
-    <w:p>
-      <w:r>
-        <w:t>This interface prese</w:t>
-      </w:r>
-      <w:r>
-        <w:t>nts the user with four buttons represented by</w:t>
-      </w:r>
-      <w:r>
-        <w:t xml:space="preserve"> 5, 10, 20 and 50eu</w:t>
-      </w:r>
-      <w:r>
-        <w:t xml:space="preserve"> notes respectively. The user may press these buttons repeatedly, increasing the total amount they wish to purchase, which </w:t>
-      </w:r>
-      <w:proofErr w:type="gramStart"/>
-      <w:r>
-        <w:t>is displayed</w:t>
-      </w:r>
-      <w:proofErr w:type="gramEnd"/>
-      <w:r>
-        <w:t xml:space="preserve"> below. After at least one button is pressed, a ‘continue’ button becomes available. If the user wished to pay by cash, this represents the user inserting the bills, and will direct to the pumping interface (fuelDisplay.html). If the user wished to pay by card, pressing continue will direct the user to the card interface.</w:t>
-      </w:r>
-      <w:r>
-        <w:t xml:space="preserve"> Cash transactions are limitless.</w:t>
-      </w:r>
-    </w:p>
-    <w:p/>
-    <w:p/>
-    <w:p>
-      <w:pPr>
-        <w:rPr>
-          <w:u w:val="single"/>
-        </w:rPr>
-      </w:pPr>
-      <w:r>
-        <w:rPr>
-          <w:u w:val="single"/>
-        </w:rPr>
-        <w:lastRenderedPageBreak/>
-        <w:t>Credit Card Interface (creditCard.html)</w:t>
-      </w:r>
-    </w:p>
-    <w:p>
-      <w:r>
-        <w:t xml:space="preserve">If the user chooses </w:t>
-      </w:r>
-      <w:r>
-        <w:t xml:space="preserve">Dynamic </w:t>
-      </w:r>
-      <w:r>
-        <w:t xml:space="preserve">in the appropriate page or elects to pay by card, they </w:t>
-      </w:r>
-      <w:proofErr w:type="gramStart"/>
-      <w:r>
-        <w:t>are directed</w:t>
-      </w:r>
-      <w:proofErr w:type="gramEnd"/>
-      <w:r>
-        <w:t xml:space="preserve"> to this interface. The user may swipe their card, represented by a button, and other buttons represent what can happen upon card swipe. Decline allows the user to swipe again, while Accept directs users to the pumping interface. </w:t>
-      </w:r>
-      <w:r>
-        <w:t>As was mentioned previously, if the</w:t>
-      </w:r>
-      <w:r>
-        <w:t xml:space="preserve"> user wishes to use the dynamic </w:t>
-      </w:r>
-      <w:r>
-        <w:t>payment feature, their transaction will be a maximum of 120eu.</w:t>
-      </w:r>
-    </w:p>
-    <w:p/>
-    <w:p>
-      <w:pPr>
-        <w:rPr>
-          <w:u w:val="single"/>
-        </w:rPr>
-      </w:pPr>
-      <w:r>
-        <w:rPr>
-          <w:u w:val="single"/>
-        </w:rPr>
+        <w:t xml:space="preserve"> to the fuelling interface, where they can pump any amount up to 120eu. Once the user pumps the amount desired, the card is charged for that amount</w:t>
+      </w:r>
+    </w:p>
+    <w:p>
+      <w:pPr>
+        <w:pStyle w:val="ListParagraph"/>
+        <w:numPr>
+          <w:ilvl w:val="0"/>
+          <w:numId w:val="2"/>
+        </w:numPr>
+      </w:pPr>
+      <w:r>
+        <w:t>Interface to input money</w:t>
+      </w:r>
+      <w:r>
+        <w:t xml:space="preserve"> (cash.html)</w:t>
+      </w:r>
+    </w:p>
+    <w:p>
+      <w:pPr>
+        <w:pStyle w:val="ListParagraph"/>
+        <w:numPr>
+          <w:ilvl w:val="1"/>
+          <w:numId w:val="2"/>
+        </w:numPr>
+      </w:pPr>
+      <w:r>
+        <w:t>Four</w:t>
+      </w:r>
+      <w:r>
+        <w:t xml:space="preserve"> buttons: </w:t>
+      </w:r>
+      <w:r>
+        <w:t>“</w:t>
+      </w:r>
+      <w:r>
+        <w:t xml:space="preserve">5eu , </w:t>
+      </w:r>
+      <w:r>
+        <w:t>10</w:t>
+      </w:r>
+      <w:r>
+        <w:t>eu</w:t>
+      </w:r>
+      <w:r>
+        <w:t>,</w:t>
+      </w:r>
+      <w:r>
+        <w:t xml:space="preserve"> </w:t>
+      </w:r>
+      <w:r>
+        <w:t>20</w:t>
+      </w:r>
+      <w:r>
+        <w:t xml:space="preserve">eu, </w:t>
+      </w:r>
+      <w:r>
+        <w:t>50</w:t>
+      </w:r>
+      <w:r>
+        <w:t>eu</w:t>
+      </w:r>
+      <w:r>
+        <w:t>”</w:t>
+      </w:r>
+      <w:r>
+        <w:t xml:space="preserve"> </w:t>
+      </w:r>
+    </w:p>
+    <w:p>
+      <w:pPr>
+        <w:pStyle w:val="ListParagraph"/>
+        <w:numPr>
+          <w:ilvl w:val="2"/>
+          <w:numId w:val="2"/>
+        </w:numPr>
+      </w:pPr>
+      <w:r>
+        <w:t>Buttons</w:t>
+      </w:r>
+      <w:r>
+        <w:t xml:space="preserve"> are </w:t>
+      </w:r>
+      <w:r>
+        <w:t xml:space="preserve">able to be </w:t>
+      </w:r>
+      <w:r>
+        <w:t>selected repeatedly, with a total amount displayed at the bottom</w:t>
+      </w:r>
+      <w:r>
+        <w:t xml:space="preserve"> </w:t>
+      </w:r>
+    </w:p>
+    <w:p>
+      <w:pPr>
+        <w:pStyle w:val="ListParagraph"/>
+        <w:numPr>
+          <w:ilvl w:val="2"/>
+          <w:numId w:val="2"/>
+        </w:numPr>
+      </w:pPr>
+      <w:r>
+        <w:t xml:space="preserve">Buttons should be the bills </w:t>
+      </w:r>
+      <w:r>
+        <w:t>themselves for usability points.</w:t>
+      </w:r>
+      <w:r>
+        <w:t xml:space="preserve"> </w:t>
+      </w:r>
+    </w:p>
+    <w:p>
+      <w:pPr>
+        <w:pStyle w:val="ListParagraph"/>
+        <w:numPr>
+          <w:ilvl w:val="2"/>
+          <w:numId w:val="2"/>
+        </w:numPr>
+      </w:pPr>
+      <w:r>
+        <w:t xml:space="preserve">No limit </w:t>
+      </w:r>
+      <w:r>
+        <w:t>on cash transactions.</w:t>
+      </w:r>
+    </w:p>
+    <w:p>
+      <w:pPr>
+        <w:pStyle w:val="ListParagraph"/>
+        <w:numPr>
+          <w:ilvl w:val="2"/>
+          <w:numId w:val="2"/>
+        </w:numPr>
+      </w:pPr>
+      <w:r>
+        <w:t>Card transactions cap at 120eu (real life systems do this to avoid taxes)</w:t>
+      </w:r>
+    </w:p>
+    <w:p>
+      <w:pPr>
+        <w:pStyle w:val="ListParagraph"/>
+        <w:numPr>
+          <w:ilvl w:val="1"/>
+          <w:numId w:val="2"/>
+        </w:numPr>
+      </w:pPr>
+      <w:r>
+        <w:t>Undo last increment button</w:t>
+      </w:r>
+    </w:p>
+    <w:p>
+      <w:pPr>
+        <w:pStyle w:val="ListParagraph"/>
+        <w:numPr>
+          <w:ilvl w:val="1"/>
+          <w:numId w:val="2"/>
+        </w:numPr>
+      </w:pPr>
+      <w:r>
+        <w:t>Must display how much the selected amount of cash is worth in fuel</w:t>
+      </w:r>
+    </w:p>
+    <w:p>
+      <w:pPr>
+        <w:pStyle w:val="ListParagraph"/>
+        <w:numPr>
+          <w:ilvl w:val="0"/>
+          <w:numId w:val="2"/>
+        </w:numPr>
+      </w:pPr>
+      <w:r>
+        <w:t>Credit Card System</w:t>
+      </w:r>
+      <w:r>
+        <w:t xml:space="preserve"> (creditCard.html)</w:t>
+      </w:r>
+    </w:p>
+    <w:p>
+      <w:pPr>
+        <w:pStyle w:val="ListParagraph"/>
+        <w:numPr>
+          <w:ilvl w:val="1"/>
+          <w:numId w:val="2"/>
+        </w:numPr>
+      </w:pPr>
+      <w:r>
+        <w:t>Card must be swiped in order to proceed</w:t>
+      </w:r>
+    </w:p>
+    <w:p>
+      <w:pPr>
+        <w:pStyle w:val="ListParagraph"/>
+        <w:numPr>
+          <w:ilvl w:val="1"/>
+          <w:numId w:val="2"/>
+        </w:numPr>
+      </w:pPr>
+      <w:r>
+        <w:t>Buttons simulating card being accepted or denied</w:t>
+      </w:r>
+    </w:p>
+    <w:p>
+      <w:pPr>
+        <w:pStyle w:val="ListParagraph"/>
+        <w:numPr>
+          <w:ilvl w:val="1"/>
+          <w:numId w:val="2"/>
+        </w:numPr>
+      </w:pPr>
+      <w:r>
+        <w:t>If this page was directed to through the dynamic payment page, allows user to fuel any amount up to 120eu</w:t>
+      </w:r>
+    </w:p>
+    <w:p>
+      <w:pPr>
+        <w:pStyle w:val="ListParagraph"/>
+        <w:numPr>
+          <w:ilvl w:val="0"/>
+          <w:numId w:val="2"/>
+        </w:numPr>
+      </w:pPr>
+      <w:r>
         <w:t>Fuelling interface (fuelDisplay.html)</w:t>
       </w:r>
     </w:p>
     <w:p>
-      <w:r>
-        <w:t xml:space="preserve">Once everything </w:t>
-      </w:r>
-      <w:proofErr w:type="gramStart"/>
-      <w:r>
-        <w:t>is selected</w:t>
-      </w:r>
-      <w:proofErr w:type="gramEnd"/>
-      <w:r>
-        <w:t xml:space="preserve"> and payment processed, the user is directed to an interface displaying real time values. The top value represents the transaction maximum, such as the amount of cash the user has inserted or paid for by card. The second value represents how much of the money </w:t>
-      </w:r>
-      <w:proofErr w:type="gramStart"/>
-      <w:r>
-        <w:t>has been pumped</w:t>
-      </w:r>
-      <w:proofErr w:type="gramEnd"/>
-      <w:r>
-        <w:t xml:space="preserve"> so far, with the value below it displaying the amount of fuel in litres.  The bottom value represents the current value of fuel per litre in euro. Complementing this display is a progress bar that shows how much of the fuel </w:t>
-      </w:r>
-      <w:proofErr w:type="gramStart"/>
-      <w:r>
-        <w:t>has been pumped</w:t>
-      </w:r>
-      <w:proofErr w:type="gramEnd"/>
-      <w:r>
-        <w:t xml:space="preserve">. If the user selected fixed amount, once they begin pumping, they </w:t>
-      </w:r>
-      <w:proofErr w:type="gramStart"/>
-      <w:r>
-        <w:t>are locked in</w:t>
-      </w:r>
-      <w:proofErr w:type="gramEnd"/>
-      <w:r>
-        <w:t xml:space="preserve"> and must complete the transaction, with a button only appearing once the progress bar is full. Users who selected dynamic pumping may pump as much as desired, with a button appearin</w:t>
-      </w:r>
-      <w:r>
-        <w:t xml:space="preserve">g as soon as they pump anything. This button </w:t>
-      </w:r>
-      <w:proofErr w:type="gramStart"/>
-      <w:r>
-        <w:t>may be used</w:t>
-      </w:r>
-      <w:proofErr w:type="gramEnd"/>
-      <w:r>
-        <w:t xml:space="preserve"> to complete the transaction, leading to the final page (transaction.html).</w:t>
-      </w:r>
-    </w:p>
-    <w:p>
+      <w:pPr>
+        <w:pStyle w:val="ListParagraph"/>
+        <w:numPr>
+          <w:ilvl w:val="1"/>
+          <w:numId w:val="2"/>
+        </w:numPr>
+      </w:pPr>
+      <w:r>
+        <w:t>Displays real time values for fuel being pumped:</w:t>
+      </w:r>
+    </w:p>
+    <w:p>
+      <w:pPr>
+        <w:pStyle w:val="ListParagraph"/>
+        <w:numPr>
+          <w:ilvl w:val="2"/>
+          <w:numId w:val="2"/>
+        </w:numPr>
+      </w:pPr>
+      <w:r>
+        <w:t>Value per litre</w:t>
+      </w:r>
+    </w:p>
+    <w:p>
+      <w:pPr>
+        <w:pStyle w:val="ListParagraph"/>
+        <w:numPr>
+          <w:ilvl w:val="2"/>
+          <w:numId w:val="2"/>
+        </w:numPr>
+      </w:pPr>
+      <w:r>
+        <w:t>Current value</w:t>
+      </w:r>
+    </w:p>
+    <w:p>
+      <w:pPr>
+        <w:pStyle w:val="ListParagraph"/>
+        <w:numPr>
+          <w:ilvl w:val="2"/>
+          <w:numId w:val="2"/>
+        </w:numPr>
+      </w:pPr>
+      <w:r>
+        <w:t>How much of the transaction has been pumped so far</w:t>
+      </w:r>
+    </w:p>
+    <w:p>
+      <w:pPr>
+        <w:pStyle w:val="ListParagraph"/>
+        <w:numPr>
+          <w:ilvl w:val="2"/>
+          <w:numId w:val="2"/>
+        </w:numPr>
+      </w:pPr>
+      <w:r>
+        <w:t>Total sale(max)</w:t>
+      </w:r>
+    </w:p>
+    <w:p>
+      <w:pPr>
+        <w:pStyle w:val="ListParagraph"/>
+        <w:numPr>
+          <w:ilvl w:val="0"/>
+          <w:numId w:val="2"/>
+        </w:numPr>
+      </w:pPr>
       <w:r>
         <w:t>Transaction data (transaction.html)</w:t>
       </w:r>
     </w:p>
     <w:p>
+      <w:pPr>
+        <w:pStyle w:val="ListParagraph"/>
+        <w:numPr>
+          <w:ilvl w:val="1"/>
+          <w:numId w:val="2"/>
+        </w:numPr>
+      </w:pPr>
       <w:r>
         <w:t>Displays the transaction details</w:t>
       </w:r>
-      <w:r>
-        <w:t xml:space="preserve"> and </w:t>
-      </w:r>
-      <w:r>
-        <w:t xml:space="preserve">a farewell message. If the user paid by card, it informs them that their card has been charged.  Pressing the main menu button clears the prior selections. </w:t>
-      </w:r>
-    </w:p>
-    <w:p>
-      <w:pPr>
-        <w:pStyle w:val="ListParagraph"/>
-        <w:ind w:left="1440"/>
-      </w:pPr>
+    </w:p>
+    <w:p>
+      <w:pPr>
+        <w:pStyle w:val="ListParagraph"/>
+        <w:numPr>
+          <w:ilvl w:val="2"/>
+          <w:numId w:val="2"/>
+        </w:numPr>
+      </w:pPr>
+      <w:r>
+        <w:t>Charge card message to simulate that the card has been charged</w:t>
+      </w:r>
+    </w:p>
+    <w:p>
+      <w:pPr>
+        <w:pStyle w:val="ListParagraph"/>
+        <w:numPr>
+          <w:ilvl w:val="1"/>
+          <w:numId w:val="2"/>
+        </w:numPr>
+      </w:pPr>
+      <w:r>
+        <w:t>Redirects to main menu after ~10 sec</w:t>
+      </w:r>
       <w:r>
         <w:br/>
       </w:r>
@@ -512,78 +834,6 @@
       <w:r>
         <w:br/>
       </w:r>
-    </w:p>
-    <w:p>
-      <w:pPr>
-        <w:pStyle w:val="ListParagraph"/>
-        <w:ind w:left="1440"/>
-      </w:pPr>
-    </w:p>
-    <w:p>
-      <w:pPr>
-        <w:pStyle w:val="ListParagraph"/>
-        <w:ind w:left="1440"/>
-      </w:pPr>
-    </w:p>
-    <w:p>
-      <w:pPr>
-        <w:pStyle w:val="ListParagraph"/>
-        <w:ind w:left="1440"/>
-      </w:pPr>
-    </w:p>
-    <w:p>
-      <w:pPr>
-        <w:pStyle w:val="ListParagraph"/>
-        <w:ind w:left="1440"/>
-      </w:pPr>
-    </w:p>
-    <w:p>
-      <w:pPr>
-        <w:pStyle w:val="ListParagraph"/>
-        <w:ind w:left="1440"/>
-      </w:pPr>
-    </w:p>
-    <w:p>
-      <w:pPr>
-        <w:pStyle w:val="ListParagraph"/>
-        <w:ind w:left="1440"/>
-      </w:pPr>
-    </w:p>
-    <w:p>
-      <w:pPr>
-        <w:pStyle w:val="ListParagraph"/>
-        <w:ind w:left="1440"/>
-      </w:pPr>
-    </w:p>
-    <w:p>
-      <w:pPr>
-        <w:pStyle w:val="ListParagraph"/>
-        <w:ind w:left="1440"/>
-      </w:pPr>
-    </w:p>
-    <w:p>
-      <w:pPr>
-        <w:pStyle w:val="ListParagraph"/>
-        <w:ind w:left="1440"/>
-      </w:pPr>
-    </w:p>
-    <w:p>
-      <w:pPr>
-        <w:pStyle w:val="ListParagraph"/>
-        <w:ind w:left="1440"/>
-      </w:pPr>
-    </w:p>
-    <w:p>
-      <w:pPr>
-        <w:pStyle w:val="ListParagraph"/>
-        <w:ind w:left="1440"/>
-      </w:pPr>
-    </w:p>
-    <w:p>
-      <w:pPr>
-        <w:pStyle w:val="ListParagraph"/>
-        <w:ind w:left="1440"/>
-      </w:pPr>
     </w:p>
     <w:p>
       <w:pPr>
@@ -709,8 +959,6 @@
       <w:r>
         <w:t xml:space="preserve">Handling of user errors does not reset entire transaction </w:t>
       </w:r>
-      <w:bookmarkStart w:id="0" w:name="_GoBack"/>
-      <w:bookmarkEnd w:id="0"/>
     </w:p>
     <w:p>
       <w:pPr>
@@ -1092,6 +1340,8 @@
       <w:r>
         <w:t>-Simple Design</w:t>
       </w:r>
+      <w:bookmarkStart w:id="0" w:name="_GoBack"/>
+      <w:bookmarkEnd w:id="0"/>
     </w:p>
     <w:p>
       <w:r>
@@ -1575,7 +1825,7 @@
   <w:abstractNum w:abstractNumId="1" w15:restartNumberingAfterBreak="0">
     <w:nsid w:val="569D1CB0"/>
     <w:multiLevelType w:val="hybridMultilevel"/>
-    <w:tmpl w:val="14E29142"/>
+    <w:tmpl w:val="76400486"/>
     <w:lvl w:ilvl="0" w:tplc="08090001">
       <w:start w:val="1"/>
       <w:numFmt w:val="bullet"/>

</xml_diff>

<commit_message>
storage clearance on transaction completion
</commit_message>
<xml_diff>
--- a/Design-Diagrams-And-Misc/CIS2207RequirementsAnalysis.docx
+++ b/Design-Diagrams-And-Misc/CIS2207RequirementsAnalysis.docx
@@ -679,16 +679,6 @@
           <w:szCs w:val="24"/>
         </w:rPr>
       </w:pPr>
-    </w:p>
-    <w:p>
-      <w:pPr>
-        <w:spacing w:line="240" w:lineRule="auto"/>
-        <w:rPr>
-          <w:rFonts w:eastAsia="Times New Roman" w:cstheme="minorHAnsi"/>
-          <w:sz w:val="24"/>
-          <w:szCs w:val="24"/>
-        </w:rPr>
-      </w:pPr>
       <w:r>
         <w:rPr>
           <w:rFonts w:eastAsia="Times New Roman" w:cstheme="minorHAnsi"/>
@@ -702,8 +692,27 @@
           <w:rFonts w:eastAsia="Times New Roman" w:cstheme="minorHAnsi"/>
           <w:sz w:val="24"/>
           <w:szCs w:val="24"/>
-        </w:rPr>
-        <w:t>David Briffa</w:t>
+          <w:u w:val="single"/>
+        </w:rPr>
+        <w:t>David</w:t>
+      </w:r>
+      <w:r>
+        <w:rPr>
+          <w:rFonts w:eastAsia="Times New Roman" w:cstheme="minorHAnsi"/>
+          <w:sz w:val="24"/>
+          <w:szCs w:val="24"/>
+          <w:u w:val="single"/>
+        </w:rPr>
+        <w:t xml:space="preserve"> </w:t>
+      </w:r>
+      <w:r>
+        <w:rPr>
+          <w:rFonts w:eastAsia="Times New Roman" w:cstheme="minorHAnsi"/>
+          <w:sz w:val="24"/>
+          <w:szCs w:val="24"/>
+          <w:u w:val="single"/>
+        </w:rPr>
+        <w:t>Briffa</w:t>
       </w:r>
       <w:r>
         <w:rPr>
@@ -720,7 +729,73 @@
           <w:szCs w:val="24"/>
         </w:rPr>
         <w:tab/>
-        <w:t>____________________________</w:t>
+        <w:t>______</w:t>
+      </w:r>
+      <w:r>
+        <w:rPr>
+          <w:rFonts w:eastAsia="Times New Roman" w:cstheme="minorHAnsi"/>
+          <w:noProof/>
+          <w:sz w:val="24"/>
+          <w:szCs w:val="24"/>
+          <w:u w:val="single"/>
+          <w:lang w:eastAsia="en-GB"/>
+        </w:rPr>
+        <w:drawing>
+          <wp:inline distT="0" distB="0" distL="0" distR="0" wp14:anchorId="27E2A59A" wp14:editId="3CF7C71C">
+            <wp:extent cx="617517" cy="450273"/>
+            <wp:effectExtent l="0" t="0" r="0" b="6985"/>
+            <wp:docPr id="17" name="Picture 17" descr="D:\University\University\Assignments\CISAssignmentTemplate\Assignment\Signature.png"/>
+            <wp:cNvGraphicFramePr>
+              <a:graphicFrameLocks xmlns:a="http://schemas.openxmlformats.org/drawingml/2006/main" noChangeAspect="1"/>
+            </wp:cNvGraphicFramePr>
+            <a:graphic xmlns:a="http://schemas.openxmlformats.org/drawingml/2006/main">
+              <a:graphicData uri="http://schemas.openxmlformats.org/drawingml/2006/picture">
+                <pic:pic xmlns:pic="http://schemas.openxmlformats.org/drawingml/2006/picture">
+                  <pic:nvPicPr>
+                    <pic:cNvPr id="0" name="Picture 9" descr="D:\University\University\Assignments\CISAssignmentTemplate\Assignment\Signature.png"/>
+                    <pic:cNvPicPr>
+                      <a:picLocks noChangeAspect="1" noChangeArrowheads="1"/>
+                    </pic:cNvPicPr>
+                  </pic:nvPicPr>
+                  <pic:blipFill>
+                    <a:blip r:embed="rId9" cstate="print">
+                      <a:extLst>
+                        <a:ext uri="{28A0092B-C50C-407E-A947-70E740481C1C}">
+                          <a14:useLocalDpi xmlns:a14="http://schemas.microsoft.com/office/drawing/2010/main" val="0"/>
+                        </a:ext>
+                      </a:extLst>
+                    </a:blip>
+                    <a:srcRect/>
+                    <a:stretch>
+                      <a:fillRect/>
+                    </a:stretch>
+                  </pic:blipFill>
+                  <pic:spPr bwMode="auto">
+                    <a:xfrm>
+                      <a:off x="0" y="0"/>
+                      <a:ext cx="626242" cy="456635"/>
+                    </a:xfrm>
+                    <a:prstGeom prst="rect">
+                      <a:avLst/>
+                    </a:prstGeom>
+                    <a:noFill/>
+                    <a:ln>
+                      <a:noFill/>
+                    </a:ln>
+                  </pic:spPr>
+                </pic:pic>
+              </a:graphicData>
+            </a:graphic>
+          </wp:inline>
+        </w:drawing>
+      </w:r>
+      <w:r>
+        <w:rPr>
+          <w:rFonts w:eastAsia="Times New Roman" w:cstheme="minorHAnsi"/>
+          <w:sz w:val="24"/>
+          <w:szCs w:val="24"/>
+        </w:rPr>
+        <w:t>________</w:t>
       </w:r>
     </w:p>
     <w:p>
@@ -789,7 +864,7 @@
           <w:rFonts w:eastAsia="Times New Roman" w:cstheme="minorHAnsi"/>
         </w:rPr>
         <w:tab/>
-        <w:t>____________________________</w:t>
+        <w:t>_________________________</w:t>
       </w:r>
     </w:p>
     <w:p>
@@ -851,14 +926,20 @@
         <w:rPr>
           <w:rFonts w:eastAsia="Times New Roman" w:cstheme="minorHAnsi"/>
         </w:rPr>
-        <w:t>_____________________________</w:t>
+        <w:t>________________________</w:t>
+      </w:r>
+      <w:r>
+        <w:rPr>
+          <w:rFonts w:eastAsia="Times New Roman" w:cstheme="minorHAnsi"/>
+        </w:rPr>
+        <w:t>_____</w:t>
       </w:r>
       <w:r>
         <w:rPr>
           <w:rFonts w:eastAsia="Times New Roman" w:cstheme="minorHAnsi"/>
         </w:rPr>
         <w:tab/>
-        <w:t>____________________________</w:t>
+        <w:t>_________________________</w:t>
       </w:r>
     </w:p>
     <w:p>
@@ -927,7 +1008,7 @@
           <w:rFonts w:eastAsia="Times New Roman" w:cstheme="minorHAnsi"/>
         </w:rPr>
         <w:tab/>
-        <w:t>____________________________</w:t>
+        <w:t>_________________________</w:t>
       </w:r>
     </w:p>
     <w:p>
@@ -985,14 +1066,6 @@
           <w:rFonts w:eastAsia="Times New Roman" w:cstheme="minorHAnsi"/>
         </w:rPr>
       </w:pPr>
-    </w:p>
-    <w:p>
-      <w:pPr>
-        <w:spacing w:line="240" w:lineRule="auto"/>
-        <w:rPr>
-          <w:rFonts w:eastAsia="Times New Roman" w:cstheme="minorHAnsi"/>
-        </w:rPr>
-      </w:pPr>
       <w:r>
         <w:rPr>
           <w:rFonts w:eastAsia="Times New Roman" w:cstheme="minorHAnsi"/>
@@ -1002,6 +1075,7 @@
       <w:r>
         <w:rPr>
           <w:rFonts w:eastAsia="Times New Roman" w:cstheme="minorHAnsi"/>
+          <w:u w:val="single"/>
         </w:rPr>
         <w:t>CIS2201</w:t>
       </w:r>
@@ -1021,6 +1095,7 @@
       <w:r>
         <w:rPr>
           <w:rFonts w:eastAsia="Times New Roman" w:cstheme="minorHAnsi"/>
+          <w:u w:val="single"/>
         </w:rPr>
         <w:t>Petrol Pump Design Project</w:t>
       </w:r>
@@ -1077,23 +1152,27 @@
         <w:spacing w:line="240" w:lineRule="auto"/>
         <w:rPr>
           <w:rFonts w:eastAsia="Times New Roman" w:cstheme="minorHAnsi"/>
-        </w:rPr>
-      </w:pPr>
-      <w:r>
-        <w:rPr>
-          <w:rFonts w:eastAsia="Times New Roman" w:cstheme="minorHAnsi"/>
+          <w:u w:val="single"/>
+        </w:rPr>
+      </w:pPr>
+      <w:r>
+        <w:rPr>
+          <w:rFonts w:eastAsia="Times New Roman" w:cstheme="minorHAnsi"/>
+          <w:u w:val="single"/>
         </w:rPr>
         <w:t>___</w:t>
       </w:r>
       <w:r>
         <w:rPr>
           <w:rFonts w:eastAsia="Times New Roman" w:cstheme="minorHAnsi"/>
+          <w:u w:val="single"/>
         </w:rPr>
         <w:t>12/12/2022</w:t>
       </w:r>
       <w:r>
         <w:rPr>
           <w:rFonts w:eastAsia="Times New Roman" w:cstheme="minorHAnsi"/>
+          <w:u w:val="single"/>
         </w:rPr>
         <w:t>_______</w:t>
       </w:r>
@@ -1111,8 +1190,6 @@
         </w:rPr>
         <w:t>Date</w:t>
       </w:r>
-      <w:bookmarkStart w:id="0" w:name="_GoBack"/>
-      <w:bookmarkEnd w:id="0"/>
     </w:p>
     <w:sdt>
       <w:sdtPr>
@@ -1273,9 +1350,7 @@
               <w:tab w:val="right" w:leader="dot" w:pos="9060"/>
             </w:tabs>
             <w:rPr>
-              <w:rFonts w:eastAsiaTheme="minorEastAsia" w:cstheme="minorBidi"/>
               <w:noProof/>
-              <w:color w:val="auto"/>
             </w:rPr>
           </w:pPr>
           <w:hyperlink w:anchor="_Toc77316843" w:history="1">
@@ -1284,7 +1359,14 @@
                 <w:rStyle w:val="Hyperlink"/>
                 <w:noProof/>
               </w:rPr>
-              <w:t>2. Second Section</w:t>
+              <w:t xml:space="preserve">2. </w:t>
+            </w:r>
+            <w:r>
+              <w:rPr>
+                <w:rStyle w:val="Hyperlink"/>
+                <w:noProof/>
+              </w:rPr>
+              <w:t>Prototypes</w:t>
             </w:r>
             <w:r>
               <w:rPr>
@@ -1298,9 +1380,73 @@
                 <w:noProof/>
                 <w:webHidden/>
               </w:rPr>
-              <w:t>6</w:t>
+              <w:t>6-10</w:t>
             </w:r>
           </w:hyperlink>
+        </w:p>
+        <w:p>
+          <w:pPr>
+            <w:pStyle w:val="TOC1"/>
+            <w:tabs>
+              <w:tab w:val="right" w:leader="dot" w:pos="9060"/>
+            </w:tabs>
+            <w:rPr>
+              <w:rFonts w:eastAsiaTheme="minorEastAsia" w:cstheme="minorBidi"/>
+              <w:noProof/>
+              <w:color w:val="auto"/>
+            </w:rPr>
+          </w:pPr>
+          <w:hyperlink w:anchor="_Toc77316843" w:history="1">
+            <w:r>
+              <w:rPr>
+                <w:rStyle w:val="Hyperlink"/>
+                <w:noProof/>
+              </w:rPr>
+              <w:t>3</w:t>
+            </w:r>
+            <w:r>
+              <w:rPr>
+                <w:rStyle w:val="Hyperlink"/>
+                <w:noProof/>
+              </w:rPr>
+              <w:t>.</w:t>
+            </w:r>
+            <w:r>
+              <w:rPr>
+                <w:rStyle w:val="Hyperlink"/>
+                <w:noProof/>
+              </w:rPr>
+              <w:t xml:space="preserve"> Testing and Evaluation</w:t>
+            </w:r>
+            <w:r>
+              <w:rPr>
+                <w:noProof/>
+                <w:webHidden/>
+              </w:rPr>
+              <w:tab/>
+            </w:r>
+            <w:r>
+              <w:rPr>
+                <w:noProof/>
+                <w:webHidden/>
+              </w:rPr>
+              <w:t>11</w:t>
+            </w:r>
+            <w:r>
+              <w:rPr>
+                <w:noProof/>
+                <w:webHidden/>
+              </w:rPr>
+              <w:t>-</w:t>
+            </w:r>
+          </w:hyperlink>
+        </w:p>
+        <w:p>
+          <w:pPr>
+            <w:rPr>
+              <w:lang w:eastAsia="en-GB"/>
+            </w:rPr>
+          </w:pPr>
         </w:p>
         <w:p>
           <w:pPr>
@@ -1354,7 +1500,12 @@
     </w:p>
     <w:p>
       <w:r>
-        <w:t>Considering that this system would be used in a 24/7 environment, the only downtime would be while a manager was changing the price of fuel. Furthermore, the system prioritizes reliability, as any potential failed transaction may result in the loss of a customer.</w:t>
+        <w:t xml:space="preserve">Considering that this system would be used in a 24/7 environment, the only downtime would be while a manager was changing the price of fuel. Furthermore, the </w:t>
+      </w:r>
+      <w:bookmarkStart w:id="0" w:name="_GoBack"/>
+      <w:bookmarkEnd w:id="0"/>
+      <w:r>
+        <w:t>system prioritizes reliability, as any potential failed transaction may result in the loss of a customer.</w:t>
       </w:r>
     </w:p>
     <w:p>
@@ -2173,13 +2324,8 @@
         <w:pStyle w:val="Subtitle"/>
       </w:pPr>
       <w:r>
-        <w:t xml:space="preserve">Use Case </w:t>
-      </w:r>
-      <w:proofErr w:type="spellStart"/>
-      <w:r>
-        <w:t>Diagra</w:t>
-      </w:r>
-      <w:proofErr w:type="spellEnd"/>
+        <w:t>Use Case Diagra</w:t>
+      </w:r>
       <w:r>
         <w:rPr>
           <w:noProof/>
@@ -2211,7 +2357,7 @@
                     </pic:cNvPicPr>
                   </pic:nvPicPr>
                   <pic:blipFill>
-                    <a:blip r:embed="rId9">
+                    <a:blip r:embed="rId10">
                       <a:extLst>
                         <a:ext uri="{28A0092B-C50C-407E-A947-70E740481C1C}">
                           <a14:useLocalDpi xmlns:a14="http://schemas.microsoft.com/office/drawing/2010/main" val="0"/>
@@ -2248,6 +2394,9 @@
           </wp:anchor>
         </w:drawing>
       </w:r>
+      <w:r>
+        <w:t>m</w:t>
+      </w:r>
     </w:p>
     <w:p>
       <w:pPr>
@@ -2293,7 +2442,7 @@
                     </pic:cNvPicPr>
                   </pic:nvPicPr>
                   <pic:blipFill>
-                    <a:blip r:embed="rId10">
+                    <a:blip r:embed="rId11">
                       <a:extLst>
                         <a:ext uri="{28A0092B-C50C-407E-A947-70E740481C1C}">
                           <a14:useLocalDpi xmlns:a14="http://schemas.microsoft.com/office/drawing/2010/main" val="0"/>
@@ -2361,7 +2510,7 @@
                     </pic:cNvPicPr>
                   </pic:nvPicPr>
                   <pic:blipFill>
-                    <a:blip r:embed="rId11">
+                    <a:blip r:embed="rId12">
                       <a:extLst>
                         <a:ext uri="{28A0092B-C50C-407E-A947-70E740481C1C}">
                           <a14:useLocalDpi xmlns:a14="http://schemas.microsoft.com/office/drawing/2010/main" val="0"/>
@@ -2439,6 +2588,11 @@
       <w:pPr>
         <w:pStyle w:val="Subtitle"/>
       </w:pPr>
+    </w:p>
+    <w:p>
+      <w:pPr>
+        <w:pStyle w:val="Subtitle"/>
+      </w:pPr>
       <w:r>
         <w:rPr>
           <w:noProof/>
@@ -2446,8 +2600,8 @@
         </w:rPr>
         <w:drawing>
           <wp:inline distT="0" distB="0" distL="0" distR="0">
-            <wp:extent cx="5724525" cy="5372100"/>
-            <wp:effectExtent l="0" t="0" r="9525" b="0"/>
+            <wp:extent cx="5770254" cy="5415148"/>
+            <wp:effectExtent l="0" t="0" r="1905" b="0"/>
             <wp:docPr id="10" name="Picture 10"/>
             <wp:cNvGraphicFramePr>
               <a:graphicFrameLocks xmlns:a="http://schemas.openxmlformats.org/drawingml/2006/main" noChangeAspect="1"/>
@@ -2462,7 +2616,7 @@
                     </pic:cNvPicPr>
                   </pic:nvPicPr>
                   <pic:blipFill>
-                    <a:blip r:embed="rId12">
+                    <a:blip r:embed="rId13">
                       <a:extLst>
                         <a:ext uri="{28A0092B-C50C-407E-A947-70E740481C1C}">
                           <a14:useLocalDpi xmlns:a14="http://schemas.microsoft.com/office/drawing/2010/main" val="0"/>
@@ -2477,7 +2631,7 @@
                   <pic:spPr bwMode="auto">
                     <a:xfrm>
                       <a:off x="0" y="0"/>
-                      <a:ext cx="5724525" cy="5372100"/>
+                      <a:ext cx="5781719" cy="5425907"/>
                     </a:xfrm>
                     <a:prstGeom prst="rect">
                       <a:avLst/>
@@ -2539,26 +2693,88 @@
         <w:pStyle w:val="Subtitle"/>
       </w:pPr>
     </w:p>
+    <w:p/>
     <w:p>
       <w:pPr>
         <w:pStyle w:val="Subtitle"/>
       </w:pPr>
-    </w:p>
+      <w:r>
+        <w:lastRenderedPageBreak/>
+        <w:t>First</w:t>
+      </w:r>
+      <w:r>
+        <w:t xml:space="preserve"> Prototype-</w:t>
+      </w:r>
+      <w:r>
+        <w:t>Fuel flow</w:t>
+      </w:r>
+    </w:p>
+    <w:p/>
+    <w:p>
+      <w:r>
+        <w:rPr>
+          <w:noProof/>
+          <w:lang w:eastAsia="en-GB"/>
+        </w:rPr>
+        <w:drawing>
+          <wp:inline distT="0" distB="0" distL="0" distR="0">
+            <wp:extent cx="5438775" cy="7539990"/>
+            <wp:effectExtent l="0" t="0" r="9525" b="3810"/>
+            <wp:docPr id="11" name="Picture 11" descr="Timmy Flowchart Prototype.drawio.png"/>
+            <wp:cNvGraphicFramePr>
+              <a:graphicFrameLocks xmlns:a="http://schemas.openxmlformats.org/drawingml/2006/main" noChangeAspect="1"/>
+            </wp:cNvGraphicFramePr>
+            <a:graphic xmlns:a="http://schemas.openxmlformats.org/drawingml/2006/main">
+              <a:graphicData uri="http://schemas.openxmlformats.org/drawingml/2006/picture">
+                <pic:pic xmlns:pic="http://schemas.openxmlformats.org/drawingml/2006/picture">
+                  <pic:nvPicPr>
+                    <pic:cNvPr id="0" name="Picture 1" descr="Timmy Flowchart Prototype.drawio.png"/>
+                    <pic:cNvPicPr>
+                      <a:picLocks noChangeAspect="1" noChangeArrowheads="1"/>
+                    </pic:cNvPicPr>
+                  </pic:nvPicPr>
+                  <pic:blipFill>
+                    <a:blip r:embed="rId14">
+                      <a:extLst>
+                        <a:ext uri="{28A0092B-C50C-407E-A947-70E740481C1C}">
+                          <a14:useLocalDpi xmlns:a14="http://schemas.microsoft.com/office/drawing/2010/main" val="0"/>
+                        </a:ext>
+                      </a:extLst>
+                    </a:blip>
+                    <a:srcRect/>
+                    <a:stretch>
+                      <a:fillRect/>
+                    </a:stretch>
+                  </pic:blipFill>
+                  <pic:spPr bwMode="auto">
+                    <a:xfrm>
+                      <a:off x="0" y="0"/>
+                      <a:ext cx="5438775" cy="7539990"/>
+                    </a:xfrm>
+                    <a:prstGeom prst="rect">
+                      <a:avLst/>
+                    </a:prstGeom>
+                    <a:noFill/>
+                    <a:ln>
+                      <a:noFill/>
+                    </a:ln>
+                  </pic:spPr>
+                </pic:pic>
+              </a:graphicData>
+            </a:graphic>
+          </wp:inline>
+        </w:drawing>
+      </w:r>
+    </w:p>
+    <w:p/>
+    <w:p/>
     <w:p>
       <w:pPr>
         <w:pStyle w:val="Subtitle"/>
       </w:pPr>
-    </w:p>
-    <w:p>
-      <w:pPr>
-        <w:pStyle w:val="Subtitle"/>
-      </w:pPr>
       <w:r>
         <w:lastRenderedPageBreak/>
-        <w:t>Second Prototype</w:t>
-      </w:r>
-      <w:r>
-        <w:t>-Simple Design</w:t>
+        <w:t>Second Prototype-Simple Design</w:t>
       </w:r>
     </w:p>
     <w:p>
@@ -2585,7 +2801,7 @@
                     </pic:cNvPicPr>
                   </pic:nvPicPr>
                   <pic:blipFill>
-                    <a:blip r:embed="rId13">
+                    <a:blip r:embed="rId15">
                       <a:extLst>
                         <a:ext uri="{28A0092B-C50C-407E-A947-70E740481C1C}">
                           <a14:useLocalDpi xmlns:a14="http://schemas.microsoft.com/office/drawing/2010/main" val="0"/>
@@ -2679,7 +2895,7 @@
                     </pic:cNvPicPr>
                   </pic:nvPicPr>
                   <pic:blipFill>
-                    <a:blip r:embed="rId14">
+                    <a:blip r:embed="rId16">
                       <a:extLst>
                         <a:ext uri="{28A0092B-C50C-407E-A947-70E740481C1C}">
                           <a14:useLocalDpi xmlns:a14="http://schemas.microsoft.com/office/drawing/2010/main" val="0"/>
@@ -2744,7 +2960,7 @@
                     </pic:cNvPicPr>
                   </pic:nvPicPr>
                   <pic:blipFill>
-                    <a:blip r:embed="rId15" cstate="print">
+                    <a:blip r:embed="rId17" cstate="print">
                       <a:extLst>
                         <a:ext uri="{28A0092B-C50C-407E-A947-70E740481C1C}">
                           <a14:useLocalDpi xmlns:a14="http://schemas.microsoft.com/office/drawing/2010/main" val="0"/>
@@ -2818,7 +3034,7 @@
                     </pic:cNvPicPr>
                   </pic:nvPicPr>
                   <pic:blipFill>
-                    <a:blip r:embed="rId16" cstate="print">
+                    <a:blip r:embed="rId18" cstate="print">
                       <a:extLst>
                         <a:ext uri="{28A0092B-C50C-407E-A947-70E740481C1C}">
                           <a14:useLocalDpi xmlns:a14="http://schemas.microsoft.com/office/drawing/2010/main" val="0"/>
@@ -2883,7 +3099,7 @@
                     </pic:cNvPicPr>
                   </pic:nvPicPr>
                   <pic:blipFill>
-                    <a:blip r:embed="rId17" cstate="print">
+                    <a:blip r:embed="rId19" cstate="print">
                       <a:extLst>
                         <a:ext uri="{28A0092B-C50C-407E-A947-70E740481C1C}">
                           <a14:useLocalDpi xmlns:a14="http://schemas.microsoft.com/office/drawing/2010/main" val="0"/>
@@ -2915,6 +3131,24 @@
         </w:drawing>
       </w:r>
     </w:p>
+    <w:p/>
+    <w:p/>
+    <w:p/>
+    <w:p/>
+    <w:p/>
+    <w:p/>
+    <w:p/>
+    <w:p/>
+    <w:p>
+      <w:pPr>
+        <w:pStyle w:val="Title"/>
+      </w:pPr>
+      <w:r>
+        <w:lastRenderedPageBreak/>
+        <w:t xml:space="preserve">Testing and Evaluation </w:t>
+      </w:r>
+    </w:p>
+    <w:p/>
     <w:sectPr>
       <w:pgSz w:w="11906" w:h="16838"/>
       <w:pgMar w:top="1440" w:right="1440" w:bottom="1440" w:left="1440" w:header="708" w:footer="708" w:gutter="0"/>
@@ -2985,7 +3219,7 @@
           <w:rPr>
             <w:noProof/>
           </w:rPr>
-          <w:t>7</w:t>
+          <w:t>1</w:t>
         </w:r>
         <w:r>
           <w:rPr>

</xml_diff>